<commit_message>
Finished everything till part 6
</commit_message>
<xml_diff>
--- a/2023/Nosql/Part3/Part3.docx
+++ b/2023/Nosql/Part3/Part3.docx
@@ -2512,33 +2512,7 @@
           <w:lang w:val="en-GB"/>
           <w14:ligatures w14:val="none"/>
         </w:rPr>
-        <w:t xml:space="preserve"> “_id</w:t>
-      </w:r>
-      <w:proofErr w:type="gramStart"/>
-      <w:r>
-        <w:rPr>
-          <w:rFonts w:ascii="Arial" w:eastAsiaTheme="majorEastAsia" w:hAnsi="Arial" w:cs="Arial"/>
-          <w:color w:val="404040" w:themeColor="text1" w:themeTint="BF"/>
-          <w:kern w:val="0"/>
-          <w:sz w:val="24"/>
-          <w:szCs w:val="18"/>
-          <w:lang w:val="en-GB"/>
-          <w14:ligatures w14:val="none"/>
-        </w:rPr>
-        <w:t>” :</w:t>
-      </w:r>
-      <w:proofErr w:type="gramEnd"/>
-      <w:r>
-        <w:rPr>
-          <w:rFonts w:ascii="Arial" w:eastAsiaTheme="majorEastAsia" w:hAnsi="Arial" w:cs="Arial"/>
-          <w:color w:val="404040" w:themeColor="text1" w:themeTint="BF"/>
-          <w:kern w:val="0"/>
-          <w:sz w:val="24"/>
-          <w:szCs w:val="18"/>
-          <w:lang w:val="en-GB"/>
-          <w14:ligatures w14:val="none"/>
-        </w:rPr>
-        <w:t xml:space="preserve"> </w:t>
+        <w:t xml:space="preserve"> “_id” : </w:t>
       </w:r>
       <w:proofErr w:type="spellStart"/>
       <w:r>
@@ -2607,31 +2581,17 @@
         <w:t>loggingDateTime</w:t>
       </w:r>
       <w:proofErr w:type="spellEnd"/>
-      <w:proofErr w:type="gramStart"/>
-      <w:r>
-        <w:rPr>
-          <w:rFonts w:ascii="Arial" w:eastAsiaTheme="majorEastAsia" w:hAnsi="Arial" w:cs="Arial"/>
-          <w:color w:val="404040" w:themeColor="text1" w:themeTint="BF"/>
-          <w:kern w:val="0"/>
-          <w:sz w:val="24"/>
-          <w:szCs w:val="18"/>
-          <w:lang w:val="en-GB"/>
-          <w14:ligatures w14:val="none"/>
-        </w:rPr>
-        <w:t>” :</w:t>
-      </w:r>
-      <w:proofErr w:type="gramEnd"/>
-      <w:r>
-        <w:rPr>
-          <w:rFonts w:ascii="Arial" w:eastAsiaTheme="majorEastAsia" w:hAnsi="Arial" w:cs="Arial"/>
-          <w:color w:val="404040" w:themeColor="text1" w:themeTint="BF"/>
-          <w:kern w:val="0"/>
-          <w:sz w:val="24"/>
-          <w:szCs w:val="18"/>
-          <w:lang w:val="en-GB"/>
-          <w14:ligatures w14:val="none"/>
-        </w:rPr>
-        <w:t xml:space="preserve"> “2022-05-01 00:00:00”,</w:t>
+      <w:r>
+        <w:rPr>
+          <w:rFonts w:ascii="Arial" w:eastAsiaTheme="majorEastAsia" w:hAnsi="Arial" w:cs="Arial"/>
+          <w:color w:val="404040" w:themeColor="text1" w:themeTint="BF"/>
+          <w:kern w:val="0"/>
+          <w:sz w:val="24"/>
+          <w:szCs w:val="18"/>
+          <w:lang w:val="en-GB"/>
+          <w14:ligatures w14:val="none"/>
+        </w:rPr>
+        <w:t>” : “2022-05-01 00:00:00”,</w:t>
       </w:r>
     </w:p>
     <w:p>
@@ -2674,31 +2634,17 @@
         <w:t>transactionType</w:t>
       </w:r>
       <w:proofErr w:type="spellEnd"/>
-      <w:proofErr w:type="gramStart"/>
-      <w:r>
-        <w:rPr>
-          <w:rFonts w:ascii="Arial" w:eastAsiaTheme="majorEastAsia" w:hAnsi="Arial" w:cs="Arial"/>
-          <w:color w:val="404040" w:themeColor="text1" w:themeTint="BF"/>
-          <w:kern w:val="0"/>
-          <w:sz w:val="24"/>
-          <w:szCs w:val="18"/>
-          <w:lang w:val="en-GB"/>
-          <w14:ligatures w14:val="none"/>
-        </w:rPr>
-        <w:t>” :</w:t>
-      </w:r>
-      <w:proofErr w:type="gramEnd"/>
-      <w:r>
-        <w:rPr>
-          <w:rFonts w:ascii="Arial" w:eastAsiaTheme="majorEastAsia" w:hAnsi="Arial" w:cs="Arial"/>
-          <w:color w:val="404040" w:themeColor="text1" w:themeTint="BF"/>
-          <w:kern w:val="0"/>
-          <w:sz w:val="24"/>
-          <w:szCs w:val="18"/>
-          <w:lang w:val="en-GB"/>
-          <w14:ligatures w14:val="none"/>
-        </w:rPr>
-        <w:t xml:space="preserve"> “insert”,</w:t>
+      <w:r>
+        <w:rPr>
+          <w:rFonts w:ascii="Arial" w:eastAsiaTheme="majorEastAsia" w:hAnsi="Arial" w:cs="Arial"/>
+          <w:color w:val="404040" w:themeColor="text1" w:themeTint="BF"/>
+          <w:kern w:val="0"/>
+          <w:sz w:val="24"/>
+          <w:szCs w:val="18"/>
+          <w:lang w:val="en-GB"/>
+          <w14:ligatures w14:val="none"/>
+        </w:rPr>
+        <w:t>” : “insert”,</w:t>
       </w:r>
     </w:p>
     <w:p>
@@ -2741,31 +2687,17 @@
         <w:t>logMessage</w:t>
       </w:r>
       <w:proofErr w:type="spellEnd"/>
-      <w:proofErr w:type="gramStart"/>
-      <w:r>
-        <w:rPr>
-          <w:rFonts w:ascii="Arial" w:eastAsiaTheme="majorEastAsia" w:hAnsi="Arial" w:cs="Arial"/>
-          <w:color w:val="404040" w:themeColor="text1" w:themeTint="BF"/>
-          <w:kern w:val="0"/>
-          <w:sz w:val="24"/>
-          <w:szCs w:val="18"/>
-          <w:lang w:val="en-GB"/>
-          <w14:ligatures w14:val="none"/>
-        </w:rPr>
-        <w:t>” :</w:t>
-      </w:r>
-      <w:proofErr w:type="gramEnd"/>
-      <w:r>
-        <w:rPr>
-          <w:rFonts w:ascii="Arial" w:eastAsiaTheme="majorEastAsia" w:hAnsi="Arial" w:cs="Arial"/>
-          <w:color w:val="404040" w:themeColor="text1" w:themeTint="BF"/>
-          <w:kern w:val="0"/>
-          <w:sz w:val="24"/>
-          <w:szCs w:val="18"/>
-          <w:lang w:val="en-GB"/>
-          <w14:ligatures w14:val="none"/>
-        </w:rPr>
-        <w:t xml:space="preserve"> “inserted document into customers collection”</w:t>
+      <w:r>
+        <w:rPr>
+          <w:rFonts w:ascii="Arial" w:eastAsiaTheme="majorEastAsia" w:hAnsi="Arial" w:cs="Arial"/>
+          <w:color w:val="404040" w:themeColor="text1" w:themeTint="BF"/>
+          <w:kern w:val="0"/>
+          <w:sz w:val="24"/>
+          <w:szCs w:val="18"/>
+          <w:lang w:val="en-GB"/>
+          <w14:ligatures w14:val="none"/>
+        </w:rPr>
+        <w:t>” : “inserted document into customers collection”</w:t>
       </w:r>
     </w:p>
     <w:p>
@@ -3079,10 +3011,33 @@
           <w:lang w:val="en-GB"/>
           <w14:ligatures w14:val="none"/>
         </w:rPr>
-        <w:t xml:space="preserve">Write a </w:t>
+        <w:t xml:space="preserve">Write </w:t>
+      </w:r>
+      <w:proofErr w:type="gramStart"/>
+      <w:r>
+        <w:rPr>
+          <w:rFonts w:ascii="Arial" w:hAnsi="Arial" w:cs="Arial"/>
+          <w:kern w:val="0"/>
+          <w:sz w:val="18"/>
+          <w:szCs w:val="18"/>
+          <w:lang w:val="en-GB"/>
+          <w14:ligatures w14:val="none"/>
+        </w:rPr>
+        <w:t>a</w:t>
+      </w:r>
+      <w:proofErr w:type="gramEnd"/>
+      <w:r>
+        <w:rPr>
+          <w:rFonts w:ascii="Arial" w:hAnsi="Arial" w:cs="Arial"/>
+          <w:kern w:val="0"/>
+          <w:sz w:val="18"/>
+          <w:szCs w:val="18"/>
+          <w:lang w:val="en-GB"/>
+          <w14:ligatures w14:val="none"/>
+        </w:rPr>
+        <w:t xml:space="preserve"> </w:t>
       </w:r>
       <w:proofErr w:type="spellStart"/>
-      <w:proofErr w:type="gramStart"/>
       <w:r>
         <w:rPr>
           <w:rFonts w:ascii="Arial" w:hAnsi="Arial" w:cs="Arial"/>
@@ -3104,9 +3059,9 @@
           <w:lang w:val="en-GB"/>
           <w14:ligatures w14:val="none"/>
         </w:rPr>
-        <w:t>(</w:t>
-      </w:r>
-      <w:proofErr w:type="gramEnd"/>
+        <w:t xml:space="preserve">() query to insert a transaction log into the </w:t>
+      </w:r>
+      <w:proofErr w:type="spellStart"/>
       <w:r>
         <w:rPr>
           <w:rFonts w:ascii="Arial" w:hAnsi="Arial" w:cs="Arial"/>
@@ -3116,7 +3071,19 @@
           <w:lang w:val="en-GB"/>
           <w14:ligatures w14:val="none"/>
         </w:rPr>
-        <w:t xml:space="preserve">) query to insert a transaction log into the </w:t>
+        <w:t>ttlLogs</w:t>
+      </w:r>
+      <w:proofErr w:type="spellEnd"/>
+      <w:r>
+        <w:rPr>
+          <w:rFonts w:ascii="Arial" w:hAnsi="Arial" w:cs="Arial"/>
+          <w:kern w:val="0"/>
+          <w:sz w:val="18"/>
+          <w:szCs w:val="18"/>
+          <w:lang w:val="en-GB"/>
+          <w14:ligatures w14:val="none"/>
+        </w:rPr>
+        <w:t xml:space="preserve"> collection. Run the </w:t>
       </w:r>
       <w:proofErr w:type="spellStart"/>
       <w:r>
@@ -3128,7 +3095,7 @@
           <w:lang w:val="en-GB"/>
           <w14:ligatures w14:val="none"/>
         </w:rPr>
-        <w:t>ttlLogs</w:t>
+        <w:t>insertOne</w:t>
       </w:r>
       <w:proofErr w:type="spellEnd"/>
       <w:r>
@@ -3140,44 +3107,7 @@
           <w:lang w:val="en-GB"/>
           <w14:ligatures w14:val="none"/>
         </w:rPr>
-        <w:t xml:space="preserve"> collection. Run the </w:t>
-      </w:r>
-      <w:proofErr w:type="spellStart"/>
-      <w:proofErr w:type="gramStart"/>
-      <w:r>
-        <w:rPr>
-          <w:rFonts w:ascii="Arial" w:hAnsi="Arial" w:cs="Arial"/>
-          <w:kern w:val="0"/>
-          <w:sz w:val="18"/>
-          <w:szCs w:val="18"/>
-          <w:lang w:val="en-GB"/>
-          <w14:ligatures w14:val="none"/>
-        </w:rPr>
-        <w:t>insertOne</w:t>
-      </w:r>
-      <w:proofErr w:type="spellEnd"/>
-      <w:r>
-        <w:rPr>
-          <w:rFonts w:ascii="Arial" w:hAnsi="Arial" w:cs="Arial"/>
-          <w:kern w:val="0"/>
-          <w:sz w:val="18"/>
-          <w:szCs w:val="18"/>
-          <w:lang w:val="en-GB"/>
-          <w14:ligatures w14:val="none"/>
-        </w:rPr>
-        <w:t>(</w:t>
-      </w:r>
-      <w:proofErr w:type="gramEnd"/>
-      <w:r>
-        <w:rPr>
-          <w:rFonts w:ascii="Arial" w:hAnsi="Arial" w:cs="Arial"/>
-          <w:kern w:val="0"/>
-          <w:sz w:val="18"/>
-          <w:szCs w:val="18"/>
-          <w:lang w:val="en-GB"/>
-          <w14:ligatures w14:val="none"/>
-        </w:rPr>
-        <w:t xml:space="preserve">) statement.  Hints: the current system datetime is </w:t>
+        <w:t xml:space="preserve">() statement.  Hints: the current system datetime is </w:t>
       </w:r>
       <w:r>
         <w:rPr>
@@ -3190,35 +3120,7 @@
           <w:lang w:val="en-GB"/>
           <w14:ligatures w14:val="none"/>
         </w:rPr>
-        <w:t xml:space="preserve">new </w:t>
-      </w:r>
-      <w:proofErr w:type="gramStart"/>
-      <w:r>
-        <w:rPr>
-          <w:rFonts w:ascii="Arial" w:hAnsi="Arial" w:cs="Arial"/>
-          <w:b/>
-          <w:bCs/>
-          <w:kern w:val="0"/>
-          <w:sz w:val="18"/>
-          <w:szCs w:val="18"/>
-          <w:lang w:val="en-GB"/>
-          <w14:ligatures w14:val="none"/>
-        </w:rPr>
-        <w:t>Date(</w:t>
-      </w:r>
-      <w:proofErr w:type="gramEnd"/>
-      <w:r>
-        <w:rPr>
-          <w:rFonts w:ascii="Arial" w:hAnsi="Arial" w:cs="Arial"/>
-          <w:b/>
-          <w:bCs/>
-          <w:kern w:val="0"/>
-          <w:sz w:val="18"/>
-          <w:szCs w:val="18"/>
-          <w:lang w:val="en-GB"/>
-          <w14:ligatures w14:val="none"/>
-        </w:rPr>
-        <w:t xml:space="preserve">). </w:t>
+        <w:t xml:space="preserve">new Date(). </w:t>
       </w:r>
       <w:r>
         <w:rPr>
@@ -3413,33 +3315,7 @@
           <w:lang w:val="en-GB"/>
           <w14:ligatures w14:val="none"/>
         </w:rPr>
-        <w:t xml:space="preserve">Run the </w:t>
-      </w:r>
-      <w:proofErr w:type="gramStart"/>
-      <w:r>
-        <w:rPr>
-          <w:rFonts w:ascii="Arial" w:eastAsiaTheme="majorEastAsia" w:hAnsi="Arial" w:cs="Arial"/>
-          <w:color w:val="404040" w:themeColor="text1" w:themeTint="BF"/>
-          <w:kern w:val="0"/>
-          <w:sz w:val="24"/>
-          <w:szCs w:val="18"/>
-          <w:lang w:val="en-GB"/>
-          <w14:ligatures w14:val="none"/>
-        </w:rPr>
-        <w:t>find(</w:t>
-      </w:r>
-      <w:proofErr w:type="gramEnd"/>
-      <w:r>
-        <w:rPr>
-          <w:rFonts w:ascii="Arial" w:eastAsiaTheme="majorEastAsia" w:hAnsi="Arial" w:cs="Arial"/>
-          <w:color w:val="404040" w:themeColor="text1" w:themeTint="BF"/>
-          <w:kern w:val="0"/>
-          <w:sz w:val="24"/>
-          <w:szCs w:val="18"/>
-          <w:lang w:val="en-GB"/>
-          <w14:ligatures w14:val="none"/>
-        </w:rPr>
-        <w:t xml:space="preserve">) query after 3 minutes from the completion of Part c. Submit a screen shot to show any document in the </w:t>
+        <w:t xml:space="preserve">Run the find() query after 3 minutes from the completion of Part c. Submit a screen shot to show any document in the </w:t>
       </w:r>
       <w:proofErr w:type="spellStart"/>
       <w:r>
@@ -4331,33 +4207,7 @@
           <w:lang w:val="en-GB"/>
           <w14:ligatures w14:val="none"/>
         </w:rPr>
-        <w:t xml:space="preserve">” with password “Password1” to have </w:t>
-      </w:r>
-      <w:proofErr w:type="gramStart"/>
-      <w:r>
-        <w:rPr>
-          <w:rFonts w:ascii="Arial" w:eastAsiaTheme="majorEastAsia" w:hAnsi="Arial" w:cs="Arial"/>
-          <w:color w:val="404040" w:themeColor="text1" w:themeTint="BF"/>
-          <w:kern w:val="0"/>
-          <w:sz w:val="24"/>
-          <w:szCs w:val="18"/>
-          <w:lang w:val="en-GB"/>
-          <w14:ligatures w14:val="none"/>
-        </w:rPr>
-        <w:t>the ”read</w:t>
-      </w:r>
-      <w:proofErr w:type="gramEnd"/>
-      <w:r>
-        <w:rPr>
-          <w:rFonts w:ascii="Arial" w:eastAsiaTheme="majorEastAsia" w:hAnsi="Arial" w:cs="Arial"/>
-          <w:color w:val="404040" w:themeColor="text1" w:themeTint="BF"/>
-          <w:kern w:val="0"/>
-          <w:sz w:val="24"/>
-          <w:szCs w:val="18"/>
-          <w:lang w:val="en-GB"/>
-          <w14:ligatures w14:val="none"/>
-        </w:rPr>
-        <w:t xml:space="preserve">” role for the </w:t>
+        <w:t xml:space="preserve">” with password “Password1” to have the ”read” role for the </w:t>
       </w:r>
       <w:proofErr w:type="spellStart"/>
       <w:r>
@@ -4898,6 +4748,7 @@
           <w14:ligatures w14:val="none"/>
         </w:rPr>
       </w:pPr>
+      <w:bookmarkStart w:id="3" w:name="_Hlk139209166"/>
       <w:r>
         <w:rPr>
           <w:rFonts w:ascii="Arial" w:eastAsiaTheme="majorEastAsia" w:hAnsi="Arial" w:cs="Arial"/>
@@ -4978,7 +4829,71 @@
           <w14:ligatures w14:val="none"/>
         </w:rPr>
       </w:pPr>
-      <w:bookmarkStart w:id="3" w:name="_Hlk107294152"/>
+      <w:r>
+        <w:rPr>
+          <w:rFonts w:ascii="Arial" w:eastAsiaTheme="majorEastAsia" w:hAnsi="Arial" w:cs="Arial"/>
+          <w:color w:val="404040" w:themeColor="text1" w:themeTint="BF"/>
+          <w:kern w:val="0"/>
+          <w:sz w:val="24"/>
+          <w:szCs w:val="18"/>
+          <w:lang w:val="en-GB"/>
+          <w14:ligatures w14:val="none"/>
+        </w:rPr>
+        <w:t>//Filled out document in doc called “</w:t>
+      </w:r>
+      <w:r>
+        <w:rPr>
+          <w:rFonts w:ascii="Arial" w:eastAsiaTheme="majorEastAsia" w:hAnsi="Arial" w:cs="Arial"/>
+          <w:color w:val="404040" w:themeColor="text1" w:themeTint="BF"/>
+          <w:kern w:val="0"/>
+          <w:sz w:val="24"/>
+          <w:szCs w:val="18"/>
+          <w:lang w:val="en-GB"/>
+          <w14:ligatures w14:val="none"/>
+        </w:rPr>
+        <w:t>task 4 screenshots</w:t>
+      </w:r>
+      <w:r>
+        <w:rPr>
+          <w:rFonts w:ascii="Arial" w:eastAsiaTheme="majorEastAsia" w:hAnsi="Arial" w:cs="Arial"/>
+          <w:color w:val="404040" w:themeColor="text1" w:themeTint="BF"/>
+          <w:kern w:val="0"/>
+          <w:sz w:val="24"/>
+          <w:szCs w:val="18"/>
+          <w:lang w:val="en-GB"/>
+          <w14:ligatures w14:val="none"/>
+        </w:rPr>
+        <w:t>”</w:t>
+      </w:r>
+    </w:p>
+    <w:p>
+      <w:pPr>
+        <w:spacing w:after="0" w:line="240" w:lineRule="auto"/>
+        <w:rPr>
+          <w:rFonts w:ascii="Arial" w:eastAsiaTheme="majorEastAsia" w:hAnsi="Arial" w:cs="Arial"/>
+          <w:color w:val="404040" w:themeColor="text1" w:themeTint="BF"/>
+          <w:kern w:val="0"/>
+          <w:sz w:val="24"/>
+          <w:szCs w:val="18"/>
+          <w:lang w:val="en-GB"/>
+          <w14:ligatures w14:val="none"/>
+        </w:rPr>
+      </w:pPr>
+    </w:p>
+    <w:p>
+      <w:pPr>
+        <w:spacing w:after="0" w:line="240" w:lineRule="auto"/>
+        <w:rPr>
+          <w:rFonts w:ascii="Arial" w:eastAsiaTheme="majorEastAsia" w:hAnsi="Arial" w:cs="Arial"/>
+          <w:color w:val="404040" w:themeColor="text1" w:themeTint="BF"/>
+          <w:kern w:val="0"/>
+          <w:sz w:val="24"/>
+          <w:szCs w:val="18"/>
+          <w:lang w:val="en-GB"/>
+          <w14:ligatures w14:val="none"/>
+        </w:rPr>
+      </w:pPr>
+      <w:bookmarkStart w:id="4" w:name="_Hlk107294152"/>
       <w:r>
         <w:rPr>
           <w:rFonts w:ascii="Arial" w:eastAsiaTheme="majorEastAsia" w:hAnsi="Arial" w:cs="Arial"/>
@@ -5202,7 +5117,6 @@
           <w:lang w:val="en-GB"/>
           <w14:ligatures w14:val="none"/>
         </w:rPr>
-        <w:lastRenderedPageBreak/>
         <w:t xml:space="preserve">For showing the features of partitioning to Joe Black, use the MongoDB installed on your local computer to complete this task. The reason is MongoDB Atlas webservice requires to upgrade from the free subscription before you can create replica sets for partitioning data using the partition key.  </w:t>
       </w:r>
     </w:p>
@@ -5390,7 +5304,7 @@
         <w:t xml:space="preserve"> instances.</w:t>
       </w:r>
     </w:p>
-    <w:bookmarkEnd w:id="3"/>
+    <w:bookmarkEnd w:id="4"/>
     <w:p>
       <w:pPr>
         <w:spacing w:after="0" w:line="240" w:lineRule="auto"/>
@@ -5581,6 +5495,7 @@
           <w:lang w:val="en-GB"/>
           <w14:ligatures w14:val="none"/>
         </w:rPr>
+        <w:lastRenderedPageBreak/>
         <w:t>Given the VMWare Windows servers, MongoDB replica setup script and config files in the MongoDB Assignment (</w:t>
       </w:r>
       <w:proofErr w:type="spellStart"/>
@@ -5607,20 +5522,7 @@
           <w:lang w:val="en-GB"/>
           <w14:ligatures w14:val="none"/>
         </w:rPr>
-        <w:t xml:space="preserve">) - Part 3 Student </w:t>
-      </w:r>
-      <w:r>
-        <w:rPr>
-          <w:rFonts w:ascii="Arial" w:eastAsiaTheme="majorEastAsia" w:hAnsi="Arial" w:cstheme="majorBidi"/>
-          <w:color w:val="404040" w:themeColor="text1" w:themeTint="BF"/>
-          <w:kern w:val="0"/>
-          <w:sz w:val="24"/>
-          <w:szCs w:val="18"/>
-          <w:lang w:val="en-GB"/>
-          <w14:ligatures w14:val="none"/>
-        </w:rPr>
-        <w:lastRenderedPageBreak/>
-        <w:t xml:space="preserve">Files, configure the VMWare servers so that they are communicating using the fixed IP address as shown in the diagram above. Submit screen shots with the two server IP Addresses. Note: you must use the given IP addresses above since servers in practice must have fixed IP </w:t>
+        <w:t xml:space="preserve">) - Part 3 Student Files, configure the VMWare servers so that they are communicating using the fixed IP address as shown in the diagram above. Submit screen shots with the two server IP Addresses. Note: you must use the given IP addresses above since servers in practice must have fixed IP </w:t>
       </w:r>
       <w:proofErr w:type="gramStart"/>
       <w:r>
@@ -5972,7 +5874,6 @@
         <w:contextualSpacing/>
         <w:rPr>
           <w:rFonts w:ascii="Arial" w:eastAsiaTheme="majorEastAsia" w:hAnsi="Arial" w:cstheme="majorBidi"/>
-          <w:color w:val="404040" w:themeColor="text1" w:themeTint="BF"/>
           <w:kern w:val="0"/>
           <w:sz w:val="24"/>
           <w:szCs w:val="18"/>
@@ -5991,18 +5892,16 @@
         <w:contextualSpacing/>
         <w:rPr>
           <w:rFonts w:ascii="Arial" w:eastAsiaTheme="majorEastAsia" w:hAnsi="Arial" w:cstheme="majorBidi"/>
-          <w:color w:val="404040" w:themeColor="text1" w:themeTint="BF"/>
-          <w:kern w:val="0"/>
-          <w:sz w:val="24"/>
-          <w:szCs w:val="18"/>
-          <w:lang w:val="en-GB"/>
-          <w14:ligatures w14:val="none"/>
-        </w:rPr>
-      </w:pPr>
-      <w:r>
-        <w:rPr>
-          <w:rFonts w:ascii="Arial" w:eastAsiaTheme="majorEastAsia" w:hAnsi="Arial" w:cstheme="majorBidi"/>
-          <w:color w:val="404040" w:themeColor="text1" w:themeTint="BF"/>
+          <w:kern w:val="0"/>
+          <w:sz w:val="24"/>
+          <w:szCs w:val="18"/>
+          <w:lang w:val="en-GB"/>
+          <w14:ligatures w14:val="none"/>
+        </w:rPr>
+      </w:pPr>
+      <w:r>
+        <w:rPr>
+          <w:rFonts w:ascii="Arial" w:eastAsiaTheme="majorEastAsia" w:hAnsi="Arial" w:cstheme="majorBidi"/>
           <w:kern w:val="0"/>
           <w:sz w:val="24"/>
           <w:szCs w:val="18"/>
@@ -6015,7 +5914,6 @@
       <w:r>
         <w:rPr>
           <w:rFonts w:ascii="Arial" w:eastAsiaTheme="majorEastAsia" w:hAnsi="Arial" w:cstheme="majorBidi"/>
-          <w:color w:val="404040" w:themeColor="text1" w:themeTint="BF"/>
           <w:kern w:val="0"/>
           <w:sz w:val="24"/>
           <w:szCs w:val="18"/>
@@ -6028,7 +5926,6 @@
       <w:r>
         <w:rPr>
           <w:rFonts w:ascii="Arial" w:eastAsiaTheme="majorEastAsia" w:hAnsi="Arial" w:cstheme="majorBidi"/>
-          <w:color w:val="404040" w:themeColor="text1" w:themeTint="BF"/>
           <w:kern w:val="0"/>
           <w:sz w:val="24"/>
           <w:szCs w:val="18"/>
@@ -6045,7 +5942,6 @@
         <w:contextualSpacing/>
         <w:rPr>
           <w:rFonts w:ascii="Arial" w:eastAsiaTheme="majorEastAsia" w:hAnsi="Arial" w:cstheme="majorBidi"/>
-          <w:color w:val="404040" w:themeColor="text1" w:themeTint="BF"/>
           <w:kern w:val="0"/>
           <w:sz w:val="24"/>
           <w:szCs w:val="18"/>
@@ -6064,18 +5960,16 @@
         <w:contextualSpacing/>
         <w:rPr>
           <w:rFonts w:ascii="Arial" w:eastAsiaTheme="majorEastAsia" w:hAnsi="Arial" w:cstheme="majorBidi"/>
-          <w:color w:val="404040" w:themeColor="text1" w:themeTint="BF"/>
-          <w:kern w:val="0"/>
-          <w:sz w:val="24"/>
-          <w:szCs w:val="18"/>
-          <w:lang w:val="en-GB"/>
-          <w14:ligatures w14:val="none"/>
-        </w:rPr>
-      </w:pPr>
-      <w:r>
-        <w:rPr>
-          <w:rFonts w:ascii="Arial" w:eastAsiaTheme="majorEastAsia" w:hAnsi="Arial" w:cstheme="majorBidi"/>
-          <w:color w:val="404040" w:themeColor="text1" w:themeTint="BF"/>
+          <w:kern w:val="0"/>
+          <w:sz w:val="24"/>
+          <w:szCs w:val="18"/>
+          <w:lang w:val="en-GB"/>
+          <w14:ligatures w14:val="none"/>
+        </w:rPr>
+      </w:pPr>
+      <w:r>
+        <w:rPr>
+          <w:rFonts w:ascii="Arial" w:eastAsiaTheme="majorEastAsia" w:hAnsi="Arial" w:cstheme="majorBidi"/>
           <w:kern w:val="0"/>
           <w:sz w:val="24"/>
           <w:szCs w:val="18"/>
@@ -6088,7 +5982,6 @@
       <w:r>
         <w:rPr>
           <w:rFonts w:ascii="Arial" w:eastAsiaTheme="majorEastAsia" w:hAnsi="Arial" w:cstheme="majorBidi"/>
-          <w:color w:val="404040" w:themeColor="text1" w:themeTint="BF"/>
           <w:kern w:val="0"/>
           <w:sz w:val="24"/>
           <w:szCs w:val="18"/>
@@ -6101,7 +5994,6 @@
       <w:r>
         <w:rPr>
           <w:rFonts w:ascii="Arial" w:eastAsiaTheme="majorEastAsia" w:hAnsi="Arial" w:cstheme="majorBidi"/>
-          <w:color w:val="404040" w:themeColor="text1" w:themeTint="BF"/>
           <w:kern w:val="0"/>
           <w:sz w:val="24"/>
           <w:szCs w:val="18"/>
@@ -6122,18 +6014,16 @@
         <w:contextualSpacing/>
         <w:rPr>
           <w:rFonts w:ascii="Arial" w:eastAsiaTheme="majorEastAsia" w:hAnsi="Arial" w:cstheme="majorBidi"/>
-          <w:color w:val="404040" w:themeColor="text1" w:themeTint="BF"/>
-          <w:kern w:val="0"/>
-          <w:sz w:val="24"/>
-          <w:szCs w:val="18"/>
-          <w:lang w:val="en-GB"/>
-          <w14:ligatures w14:val="none"/>
-        </w:rPr>
-      </w:pPr>
-      <w:r>
-        <w:rPr>
-          <w:rFonts w:ascii="Arial" w:eastAsiaTheme="majorEastAsia" w:hAnsi="Arial" w:cstheme="majorBidi"/>
-          <w:color w:val="404040" w:themeColor="text1" w:themeTint="BF"/>
+          <w:kern w:val="0"/>
+          <w:sz w:val="24"/>
+          <w:szCs w:val="18"/>
+          <w:lang w:val="en-GB"/>
+          <w14:ligatures w14:val="none"/>
+        </w:rPr>
+      </w:pPr>
+      <w:r>
+        <w:rPr>
+          <w:rFonts w:ascii="Arial" w:eastAsiaTheme="majorEastAsia" w:hAnsi="Arial" w:cstheme="majorBidi"/>
           <w:kern w:val="0"/>
           <w:sz w:val="24"/>
           <w:szCs w:val="18"/>
@@ -6154,18 +6044,16 @@
         <w:contextualSpacing/>
         <w:rPr>
           <w:rFonts w:ascii="Arial" w:eastAsiaTheme="majorEastAsia" w:hAnsi="Arial" w:cstheme="majorBidi"/>
-          <w:color w:val="404040" w:themeColor="text1" w:themeTint="BF"/>
-          <w:kern w:val="0"/>
-          <w:sz w:val="24"/>
-          <w:szCs w:val="18"/>
-          <w:lang w:val="en-GB"/>
-          <w14:ligatures w14:val="none"/>
-        </w:rPr>
-      </w:pPr>
-      <w:r>
-        <w:rPr>
-          <w:rFonts w:ascii="Arial" w:eastAsiaTheme="majorEastAsia" w:hAnsi="Arial" w:cstheme="majorBidi"/>
-          <w:color w:val="404040" w:themeColor="text1" w:themeTint="BF"/>
+          <w:kern w:val="0"/>
+          <w:sz w:val="24"/>
+          <w:szCs w:val="18"/>
+          <w:lang w:val="en-GB"/>
+          <w14:ligatures w14:val="none"/>
+        </w:rPr>
+      </w:pPr>
+      <w:r>
+        <w:rPr>
+          <w:rFonts w:ascii="Arial" w:eastAsiaTheme="majorEastAsia" w:hAnsi="Arial" w:cstheme="majorBidi"/>
           <w:kern w:val="0"/>
           <w:sz w:val="24"/>
           <w:szCs w:val="18"/>
@@ -6186,18 +6074,16 @@
         <w:contextualSpacing/>
         <w:rPr>
           <w:rFonts w:ascii="Arial" w:eastAsiaTheme="majorEastAsia" w:hAnsi="Arial" w:cstheme="majorBidi"/>
-          <w:color w:val="404040" w:themeColor="text1" w:themeTint="BF"/>
-          <w:kern w:val="0"/>
-          <w:sz w:val="24"/>
-          <w:szCs w:val="18"/>
-          <w:lang w:val="en-GB"/>
-          <w14:ligatures w14:val="none"/>
-        </w:rPr>
-      </w:pPr>
-      <w:r>
-        <w:rPr>
-          <w:rFonts w:ascii="Arial" w:eastAsiaTheme="majorEastAsia" w:hAnsi="Arial" w:cstheme="majorBidi"/>
-          <w:color w:val="404040" w:themeColor="text1" w:themeTint="BF"/>
+          <w:kern w:val="0"/>
+          <w:sz w:val="24"/>
+          <w:szCs w:val="18"/>
+          <w:lang w:val="en-GB"/>
+          <w14:ligatures w14:val="none"/>
+        </w:rPr>
+      </w:pPr>
+      <w:r>
+        <w:rPr>
+          <w:rFonts w:ascii="Arial" w:eastAsiaTheme="majorEastAsia" w:hAnsi="Arial" w:cstheme="majorBidi"/>
           <w:kern w:val="0"/>
           <w:sz w:val="24"/>
           <w:szCs w:val="18"/>
@@ -6210,7 +6096,6 @@
       <w:r>
         <w:rPr>
           <w:rFonts w:ascii="Arial" w:eastAsiaTheme="majorEastAsia" w:hAnsi="Arial" w:cstheme="majorBidi"/>
-          <w:color w:val="404040" w:themeColor="text1" w:themeTint="BF"/>
           <w:kern w:val="0"/>
           <w:sz w:val="24"/>
           <w:szCs w:val="18"/>
@@ -6228,7 +6113,6 @@
         <w:contextualSpacing/>
         <w:rPr>
           <w:rFonts w:ascii="Arial" w:eastAsiaTheme="majorEastAsia" w:hAnsi="Arial" w:cstheme="majorBidi"/>
-          <w:color w:val="404040" w:themeColor="text1" w:themeTint="BF"/>
           <w:kern w:val="0"/>
           <w:sz w:val="24"/>
           <w:szCs w:val="18"/>
@@ -6248,18 +6132,16 @@
         <w:contextualSpacing/>
         <w:rPr>
           <w:rFonts w:ascii="Arial" w:eastAsiaTheme="majorEastAsia" w:hAnsi="Arial" w:cstheme="majorBidi"/>
-          <w:color w:val="404040" w:themeColor="text1" w:themeTint="BF"/>
-          <w:kern w:val="0"/>
-          <w:sz w:val="24"/>
-          <w:szCs w:val="18"/>
-          <w:lang w:val="en-GB"/>
-          <w14:ligatures w14:val="none"/>
-        </w:rPr>
-      </w:pPr>
-      <w:r>
-        <w:rPr>
-          <w:rFonts w:ascii="Arial" w:eastAsiaTheme="majorEastAsia" w:hAnsi="Arial" w:cstheme="majorBidi"/>
-          <w:color w:val="404040" w:themeColor="text1" w:themeTint="BF"/>
+          <w:kern w:val="0"/>
+          <w:sz w:val="24"/>
+          <w:szCs w:val="18"/>
+          <w:lang w:val="en-GB"/>
+          <w14:ligatures w14:val="none"/>
+        </w:rPr>
+      </w:pPr>
+      <w:r>
+        <w:rPr>
+          <w:rFonts w:ascii="Arial" w:eastAsiaTheme="majorEastAsia" w:hAnsi="Arial" w:cstheme="majorBidi"/>
           <w:kern w:val="0"/>
           <w:sz w:val="24"/>
           <w:szCs w:val="18"/>
@@ -6280,18 +6162,16 @@
         <w:contextualSpacing/>
         <w:rPr>
           <w:rFonts w:ascii="Arial" w:eastAsiaTheme="majorEastAsia" w:hAnsi="Arial" w:cstheme="majorBidi"/>
-          <w:color w:val="404040" w:themeColor="text1" w:themeTint="BF"/>
-          <w:kern w:val="0"/>
-          <w:sz w:val="24"/>
-          <w:szCs w:val="18"/>
-          <w:lang w:val="en-GB"/>
-          <w14:ligatures w14:val="none"/>
-        </w:rPr>
-      </w:pPr>
-      <w:r>
-        <w:rPr>
-          <w:rFonts w:ascii="Arial" w:eastAsiaTheme="majorEastAsia" w:hAnsi="Arial" w:cstheme="majorBidi"/>
-          <w:color w:val="404040" w:themeColor="text1" w:themeTint="BF"/>
+          <w:kern w:val="0"/>
+          <w:sz w:val="24"/>
+          <w:szCs w:val="18"/>
+          <w:lang w:val="en-GB"/>
+          <w14:ligatures w14:val="none"/>
+        </w:rPr>
+      </w:pPr>
+      <w:r>
+        <w:rPr>
+          <w:rFonts w:ascii="Arial" w:eastAsiaTheme="majorEastAsia" w:hAnsi="Arial" w:cstheme="majorBidi"/>
           <w:kern w:val="0"/>
           <w:sz w:val="24"/>
           <w:szCs w:val="18"/>
@@ -6308,7 +6188,6 @@
         <w:contextualSpacing/>
         <w:rPr>
           <w:rFonts w:ascii="Arial" w:eastAsiaTheme="majorEastAsia" w:hAnsi="Arial" w:cstheme="majorBidi"/>
-          <w:color w:val="404040" w:themeColor="text1" w:themeTint="BF"/>
           <w:kern w:val="0"/>
           <w:sz w:val="24"/>
           <w:szCs w:val="18"/>
@@ -6327,18 +6206,16 @@
         <w:contextualSpacing/>
         <w:rPr>
           <w:rFonts w:ascii="Arial" w:eastAsiaTheme="majorEastAsia" w:hAnsi="Arial" w:cstheme="majorBidi"/>
-          <w:color w:val="404040" w:themeColor="text1" w:themeTint="BF"/>
-          <w:kern w:val="0"/>
-          <w:sz w:val="24"/>
-          <w:szCs w:val="18"/>
-          <w:lang w:val="en-GB"/>
-          <w14:ligatures w14:val="none"/>
-        </w:rPr>
-      </w:pPr>
-      <w:r>
-        <w:rPr>
-          <w:rFonts w:ascii="Arial" w:eastAsiaTheme="majorEastAsia" w:hAnsi="Arial" w:cstheme="majorBidi"/>
-          <w:color w:val="404040" w:themeColor="text1" w:themeTint="BF"/>
+          <w:kern w:val="0"/>
+          <w:sz w:val="24"/>
+          <w:szCs w:val="18"/>
+          <w:lang w:val="en-GB"/>
+          <w14:ligatures w14:val="none"/>
+        </w:rPr>
+      </w:pPr>
+      <w:r>
+        <w:rPr>
+          <w:rFonts w:ascii="Arial" w:eastAsiaTheme="majorEastAsia" w:hAnsi="Arial" w:cstheme="majorBidi"/>
           <w:kern w:val="0"/>
           <w:sz w:val="24"/>
           <w:szCs w:val="18"/>
@@ -6351,7 +6228,6 @@
       <w:r>
         <w:rPr>
           <w:rFonts w:ascii="Arial" w:eastAsiaTheme="majorEastAsia" w:hAnsi="Arial" w:cstheme="majorBidi"/>
-          <w:color w:val="404040" w:themeColor="text1" w:themeTint="BF"/>
           <w:kern w:val="0"/>
           <w:sz w:val="24"/>
           <w:szCs w:val="18"/>
@@ -6364,7 +6240,6 @@
       <w:r>
         <w:rPr>
           <w:rFonts w:ascii="Arial" w:eastAsiaTheme="majorEastAsia" w:hAnsi="Arial" w:cstheme="majorBidi"/>
-          <w:color w:val="404040" w:themeColor="text1" w:themeTint="BF"/>
           <w:kern w:val="0"/>
           <w:sz w:val="24"/>
           <w:szCs w:val="18"/>
@@ -6385,18 +6260,16 @@
         <w:contextualSpacing/>
         <w:rPr>
           <w:rFonts w:ascii="Arial" w:eastAsiaTheme="majorEastAsia" w:hAnsi="Arial" w:cstheme="majorBidi"/>
-          <w:color w:val="404040" w:themeColor="text1" w:themeTint="BF"/>
-          <w:kern w:val="0"/>
-          <w:sz w:val="24"/>
-          <w:szCs w:val="18"/>
-          <w:lang w:val="en-GB"/>
-          <w14:ligatures w14:val="none"/>
-        </w:rPr>
-      </w:pPr>
-      <w:r>
-        <w:rPr>
-          <w:rFonts w:ascii="Arial" w:eastAsiaTheme="majorEastAsia" w:hAnsi="Arial" w:cstheme="majorBidi"/>
-          <w:color w:val="404040" w:themeColor="text1" w:themeTint="BF"/>
+          <w:kern w:val="0"/>
+          <w:sz w:val="24"/>
+          <w:szCs w:val="18"/>
+          <w:lang w:val="en-GB"/>
+          <w14:ligatures w14:val="none"/>
+        </w:rPr>
+      </w:pPr>
+      <w:r>
+        <w:rPr>
+          <w:rFonts w:ascii="Arial" w:eastAsiaTheme="majorEastAsia" w:hAnsi="Arial" w:cstheme="majorBidi"/>
           <w:kern w:val="0"/>
           <w:sz w:val="24"/>
           <w:szCs w:val="18"/>
@@ -6417,44 +6290,28 @@
         <w:contextualSpacing/>
         <w:rPr>
           <w:rFonts w:ascii="Arial" w:eastAsiaTheme="majorEastAsia" w:hAnsi="Arial" w:cstheme="majorBidi"/>
-          <w:color w:val="404040" w:themeColor="text1" w:themeTint="BF"/>
-          <w:kern w:val="0"/>
-          <w:sz w:val="24"/>
-          <w:szCs w:val="18"/>
-          <w:lang w:val="en-GB"/>
-          <w14:ligatures w14:val="none"/>
-        </w:rPr>
-      </w:pPr>
-      <w:r>
-        <w:rPr>
-          <w:rFonts w:ascii="Arial" w:eastAsiaTheme="majorEastAsia" w:hAnsi="Arial" w:cstheme="majorBidi"/>
-          <w:color w:val="404040" w:themeColor="text1" w:themeTint="BF"/>
-          <w:kern w:val="0"/>
-          <w:sz w:val="24"/>
-          <w:szCs w:val="18"/>
-          <w:lang w:val="en-GB"/>
-          <w14:ligatures w14:val="none"/>
-        </w:rPr>
-        <w:t>Run commands to connect to the router port no. (&gt; mongo --</w:t>
-      </w:r>
-      <w:proofErr w:type="gramStart"/>
-      <w:r>
-        <w:rPr>
-          <w:rFonts w:ascii="Arial" w:eastAsiaTheme="majorEastAsia" w:hAnsi="Arial" w:cstheme="majorBidi"/>
-          <w:color w:val="404040" w:themeColor="text1" w:themeTint="BF"/>
-          <w:kern w:val="0"/>
-          <w:sz w:val="24"/>
-          <w:szCs w:val="18"/>
-          <w:lang w:val="en-GB"/>
-          <w14:ligatures w14:val="none"/>
-        </w:rPr>
-        <w:t xml:space="preserve">port  </w:t>
+          <w:kern w:val="0"/>
+          <w:sz w:val="24"/>
+          <w:szCs w:val="18"/>
+          <w:lang w:val="en-GB"/>
+          <w14:ligatures w14:val="none"/>
+        </w:rPr>
+      </w:pPr>
+      <w:r>
+        <w:rPr>
+          <w:rFonts w:ascii="Arial" w:eastAsiaTheme="majorEastAsia" w:hAnsi="Arial" w:cstheme="majorBidi"/>
+          <w:kern w:val="0"/>
+          <w:sz w:val="24"/>
+          <w:szCs w:val="18"/>
+          <w:lang w:val="en-GB"/>
+          <w14:ligatures w14:val="none"/>
+        </w:rPr>
+        <w:t xml:space="preserve">Run commands to connect to the router port no. (&gt; mongo --port  </w:t>
       </w:r>
       <w:proofErr w:type="spellStart"/>
       <w:r>
         <w:rPr>
           <w:rFonts w:ascii="Arial" w:eastAsiaTheme="majorEastAsia" w:hAnsi="Arial" w:cstheme="majorBidi"/>
-          <w:color w:val="404040" w:themeColor="text1" w:themeTint="BF"/>
           <w:kern w:val="0"/>
           <w:sz w:val="24"/>
           <w:szCs w:val="18"/>
@@ -6464,11 +6321,9 @@
         <w:t>xxxxxxxx</w:t>
       </w:r>
       <w:proofErr w:type="spellEnd"/>
-      <w:proofErr w:type="gramEnd"/>
-      <w:r>
-        <w:rPr>
-          <w:rFonts w:ascii="Arial" w:eastAsiaTheme="majorEastAsia" w:hAnsi="Arial" w:cstheme="majorBidi"/>
-          <w:color w:val="404040" w:themeColor="text1" w:themeTint="BF"/>
+      <w:r>
+        <w:rPr>
+          <w:rFonts w:ascii="Arial" w:eastAsiaTheme="majorEastAsia" w:hAnsi="Arial" w:cstheme="majorBidi"/>
           <w:kern w:val="0"/>
           <w:sz w:val="24"/>
           <w:szCs w:val="18"/>
@@ -6485,7 +6340,6 @@
         <w:contextualSpacing/>
         <w:rPr>
           <w:rFonts w:ascii="Arial" w:eastAsiaTheme="majorEastAsia" w:hAnsi="Arial" w:cstheme="majorBidi"/>
-          <w:color w:val="404040" w:themeColor="text1" w:themeTint="BF"/>
           <w:kern w:val="0"/>
           <w:sz w:val="24"/>
           <w:szCs w:val="18"/>
@@ -6504,18 +6358,16 @@
         <w:contextualSpacing/>
         <w:rPr>
           <w:rFonts w:ascii="Arial" w:eastAsiaTheme="majorEastAsia" w:hAnsi="Arial" w:cstheme="majorBidi"/>
-          <w:color w:val="404040" w:themeColor="text1" w:themeTint="BF"/>
-          <w:kern w:val="0"/>
-          <w:sz w:val="24"/>
-          <w:szCs w:val="18"/>
-          <w:lang w:val="en-GB"/>
-          <w14:ligatures w14:val="none"/>
-        </w:rPr>
-      </w:pPr>
-      <w:r>
-        <w:rPr>
-          <w:rFonts w:ascii="Arial" w:eastAsiaTheme="majorEastAsia" w:hAnsi="Arial" w:cstheme="majorBidi"/>
-          <w:color w:val="404040" w:themeColor="text1" w:themeTint="BF"/>
+          <w:kern w:val="0"/>
+          <w:sz w:val="24"/>
+          <w:szCs w:val="18"/>
+          <w:lang w:val="en-GB"/>
+          <w14:ligatures w14:val="none"/>
+        </w:rPr>
+      </w:pPr>
+      <w:r>
+        <w:rPr>
+          <w:rFonts w:ascii="Arial" w:eastAsiaTheme="majorEastAsia" w:hAnsi="Arial" w:cstheme="majorBidi"/>
           <w:kern w:val="0"/>
           <w:sz w:val="24"/>
           <w:szCs w:val="18"/>
@@ -6535,18 +6387,16 @@
         <w:contextualSpacing/>
         <w:rPr>
           <w:rFonts w:ascii="Arial" w:eastAsiaTheme="majorEastAsia" w:hAnsi="Arial" w:cstheme="majorBidi"/>
-          <w:color w:val="404040" w:themeColor="text1" w:themeTint="BF"/>
-          <w:kern w:val="0"/>
-          <w:sz w:val="24"/>
-          <w:szCs w:val="18"/>
-          <w:lang w:val="en-GB"/>
-          <w14:ligatures w14:val="none"/>
-        </w:rPr>
-      </w:pPr>
-      <w:r>
-        <w:rPr>
-          <w:rFonts w:ascii="Arial" w:eastAsiaTheme="majorEastAsia" w:hAnsi="Arial" w:cstheme="majorBidi"/>
-          <w:color w:val="404040" w:themeColor="text1" w:themeTint="BF"/>
+          <w:kern w:val="0"/>
+          <w:sz w:val="24"/>
+          <w:szCs w:val="18"/>
+          <w:lang w:val="en-GB"/>
+          <w14:ligatures w14:val="none"/>
+        </w:rPr>
+      </w:pPr>
+      <w:r>
+        <w:rPr>
+          <w:rFonts w:ascii="Arial" w:eastAsiaTheme="majorEastAsia" w:hAnsi="Arial" w:cstheme="majorBidi"/>
           <w:kern w:val="0"/>
           <w:sz w:val="24"/>
           <w:szCs w:val="18"/>
@@ -6559,7 +6409,6 @@
       <w:r>
         <w:rPr>
           <w:rFonts w:ascii="Arial" w:eastAsiaTheme="majorEastAsia" w:hAnsi="Arial" w:cstheme="majorBidi"/>
-          <w:color w:val="404040" w:themeColor="text1" w:themeTint="BF"/>
           <w:kern w:val="0"/>
           <w:sz w:val="24"/>
           <w:szCs w:val="18"/>
@@ -6572,7 +6421,6 @@
       <w:r>
         <w:rPr>
           <w:rFonts w:ascii="Arial" w:eastAsiaTheme="majorEastAsia" w:hAnsi="Arial" w:cstheme="majorBidi"/>
-          <w:color w:val="404040" w:themeColor="text1" w:themeTint="BF"/>
           <w:kern w:val="0"/>
           <w:sz w:val="24"/>
           <w:szCs w:val="18"/>
@@ -6593,18 +6441,16 @@
         <w:contextualSpacing/>
         <w:rPr>
           <w:rFonts w:ascii="Arial" w:eastAsiaTheme="majorEastAsia" w:hAnsi="Arial" w:cstheme="majorBidi"/>
-          <w:color w:val="404040" w:themeColor="text1" w:themeTint="BF"/>
-          <w:kern w:val="0"/>
-          <w:sz w:val="24"/>
-          <w:szCs w:val="18"/>
-          <w:lang w:val="en-GB"/>
-          <w14:ligatures w14:val="none"/>
-        </w:rPr>
-      </w:pPr>
-      <w:r>
-        <w:rPr>
-          <w:rFonts w:ascii="Arial" w:eastAsiaTheme="majorEastAsia" w:hAnsi="Arial" w:cstheme="majorBidi"/>
-          <w:color w:val="404040" w:themeColor="text1" w:themeTint="BF"/>
+          <w:kern w:val="0"/>
+          <w:sz w:val="24"/>
+          <w:szCs w:val="18"/>
+          <w:lang w:val="en-GB"/>
+          <w14:ligatures w14:val="none"/>
+        </w:rPr>
+      </w:pPr>
+      <w:r>
+        <w:rPr>
+          <w:rFonts w:ascii="Arial" w:eastAsiaTheme="majorEastAsia" w:hAnsi="Arial" w:cstheme="majorBidi"/>
           <w:kern w:val="0"/>
           <w:sz w:val="24"/>
           <w:szCs w:val="18"/>
@@ -6618,7 +6464,6 @@
           <w:rFonts w:ascii="Arial" w:eastAsiaTheme="majorEastAsia" w:hAnsi="Arial" w:cstheme="majorBidi"/>
           <w:b/>
           <w:bCs/>
-          <w:color w:val="404040" w:themeColor="text1" w:themeTint="BF"/>
           <w:kern w:val="0"/>
           <w:sz w:val="24"/>
           <w:szCs w:val="18"/>
@@ -6630,33 +6475,18 @@
       <w:r>
         <w:rPr>
           <w:rFonts w:ascii="Arial" w:eastAsiaTheme="majorEastAsia" w:hAnsi="Arial" w:cstheme="majorBidi"/>
-          <w:color w:val="404040" w:themeColor="text1" w:themeTint="BF"/>
-          <w:kern w:val="0"/>
-          <w:sz w:val="24"/>
-          <w:szCs w:val="18"/>
-          <w:lang w:val="en-GB"/>
-          <w14:ligatures w14:val="none"/>
-        </w:rPr>
-        <w:t xml:space="preserve"> --</w:t>
-      </w:r>
-      <w:proofErr w:type="gramStart"/>
-      <w:r>
-        <w:rPr>
-          <w:rFonts w:ascii="Arial" w:eastAsiaTheme="majorEastAsia" w:hAnsi="Arial" w:cstheme="majorBidi"/>
-          <w:color w:val="404040" w:themeColor="text1" w:themeTint="BF"/>
-          <w:kern w:val="0"/>
-          <w:sz w:val="24"/>
-          <w:szCs w:val="18"/>
-          <w:lang w:val="en-GB"/>
-          <w14:ligatures w14:val="none"/>
-        </w:rPr>
-        <w:t xml:space="preserve">port  </w:t>
+          <w:kern w:val="0"/>
+          <w:sz w:val="24"/>
+          <w:szCs w:val="18"/>
+          <w:lang w:val="en-GB"/>
+          <w14:ligatures w14:val="none"/>
+        </w:rPr>
+        <w:t xml:space="preserve"> --port  </w:t>
       </w:r>
       <w:proofErr w:type="spellStart"/>
       <w:r>
         <w:rPr>
           <w:rFonts w:ascii="Arial" w:eastAsiaTheme="majorEastAsia" w:hAnsi="Arial" w:cstheme="majorBidi"/>
-          <w:color w:val="404040" w:themeColor="text1" w:themeTint="BF"/>
           <w:kern w:val="0"/>
           <w:sz w:val="24"/>
           <w:szCs w:val="18"/>
@@ -6666,11 +6496,9 @@
         <w:t>xxxxxxxx</w:t>
       </w:r>
       <w:proofErr w:type="spellEnd"/>
-      <w:proofErr w:type="gramEnd"/>
-      <w:r>
-        <w:rPr>
-          <w:rFonts w:ascii="Arial" w:eastAsiaTheme="majorEastAsia" w:hAnsi="Arial" w:cstheme="majorBidi"/>
-          <w:color w:val="404040" w:themeColor="text1" w:themeTint="BF"/>
+      <w:r>
+        <w:rPr>
+          <w:rFonts w:ascii="Arial" w:eastAsiaTheme="majorEastAsia" w:hAnsi="Arial" w:cstheme="majorBidi"/>
           <w:kern w:val="0"/>
           <w:sz w:val="24"/>
           <w:szCs w:val="18"/>
@@ -6683,7 +6511,6 @@
       <w:r>
         <w:rPr>
           <w:rFonts w:ascii="Arial" w:eastAsiaTheme="majorEastAsia" w:hAnsi="Arial" w:cstheme="majorBidi"/>
-          <w:color w:val="404040" w:themeColor="text1" w:themeTint="BF"/>
           <w:kern w:val="0"/>
           <w:sz w:val="24"/>
           <w:szCs w:val="18"/>
@@ -6696,7 +6523,6 @@
       <w:r>
         <w:rPr>
           <w:rFonts w:ascii="Arial" w:eastAsiaTheme="majorEastAsia" w:hAnsi="Arial" w:cstheme="majorBidi"/>
-          <w:color w:val="404040" w:themeColor="text1" w:themeTint="BF"/>
           <w:kern w:val="0"/>
           <w:sz w:val="24"/>
           <w:szCs w:val="18"/>
@@ -6713,7 +6539,6 @@
         <w:contextualSpacing/>
         <w:rPr>
           <w:rFonts w:ascii="Arial" w:eastAsiaTheme="majorEastAsia" w:hAnsi="Arial" w:cstheme="majorBidi"/>
-          <w:color w:val="404040" w:themeColor="text1" w:themeTint="BF"/>
           <w:kern w:val="0"/>
           <w:sz w:val="24"/>
           <w:szCs w:val="18"/>
@@ -6733,31 +6558,29 @@
         <w:contextualSpacing/>
         <w:rPr>
           <w:rFonts w:ascii="Arial" w:eastAsiaTheme="majorEastAsia" w:hAnsi="Arial" w:cstheme="majorBidi"/>
-          <w:color w:val="404040" w:themeColor="text1" w:themeTint="BF"/>
-          <w:kern w:val="0"/>
-          <w:sz w:val="24"/>
-          <w:szCs w:val="18"/>
-          <w:lang w:val="en-GB"/>
-          <w14:ligatures w14:val="none"/>
-        </w:rPr>
-      </w:pPr>
-      <w:r>
-        <w:rPr>
-          <w:rFonts w:ascii="Arial" w:eastAsiaTheme="majorEastAsia" w:hAnsi="Arial" w:cstheme="majorBidi"/>
-          <w:color w:val="404040" w:themeColor="text1" w:themeTint="BF"/>
-          <w:kern w:val="0"/>
-          <w:sz w:val="24"/>
-          <w:szCs w:val="18"/>
-          <w:lang w:val="en-GB"/>
-          <w14:ligatures w14:val="none"/>
-        </w:rPr>
+          <w:kern w:val="0"/>
+          <w:sz w:val="24"/>
+          <w:szCs w:val="18"/>
+          <w:lang w:val="en-GB"/>
+          <w14:ligatures w14:val="none"/>
+        </w:rPr>
+      </w:pPr>
+      <w:r>
+        <w:rPr>
+          <w:rFonts w:ascii="Arial" w:eastAsiaTheme="majorEastAsia" w:hAnsi="Arial" w:cstheme="majorBidi"/>
+          <w:kern w:val="0"/>
+          <w:sz w:val="24"/>
+          <w:szCs w:val="18"/>
+          <w:lang w:val="en-GB"/>
+          <w14:ligatures w14:val="none"/>
+        </w:rPr>
+        <w:lastRenderedPageBreak/>
         <w:t xml:space="preserve">Enable the authentication of the </w:t>
       </w:r>
       <w:proofErr w:type="spellStart"/>
       <w:r>
         <w:rPr>
           <w:rFonts w:ascii="Arial" w:eastAsiaTheme="majorEastAsia" w:hAnsi="Arial" w:cstheme="majorBidi"/>
-          <w:color w:val="404040" w:themeColor="text1" w:themeTint="BF"/>
           <w:kern w:val="0"/>
           <w:sz w:val="24"/>
           <w:szCs w:val="18"/>
@@ -6770,7 +6593,6 @@
       <w:r>
         <w:rPr>
           <w:rFonts w:ascii="Arial" w:eastAsiaTheme="majorEastAsia" w:hAnsi="Arial" w:cstheme="majorBidi"/>
-          <w:color w:val="404040" w:themeColor="text1" w:themeTint="BF"/>
           <w:kern w:val="0"/>
           <w:sz w:val="24"/>
           <w:szCs w:val="18"/>
@@ -6791,18 +6613,16 @@
         <w:contextualSpacing/>
         <w:rPr>
           <w:rFonts w:ascii="Arial" w:eastAsiaTheme="majorEastAsia" w:hAnsi="Arial" w:cstheme="majorBidi"/>
-          <w:color w:val="404040" w:themeColor="text1" w:themeTint="BF"/>
-          <w:kern w:val="0"/>
-          <w:sz w:val="24"/>
-          <w:szCs w:val="18"/>
-          <w:lang w:val="en-GB"/>
-          <w14:ligatures w14:val="none"/>
-        </w:rPr>
-      </w:pPr>
-      <w:r>
-        <w:rPr>
-          <w:rFonts w:ascii="Arial" w:eastAsiaTheme="majorEastAsia" w:hAnsi="Arial" w:cstheme="majorBidi"/>
-          <w:color w:val="404040" w:themeColor="text1" w:themeTint="BF"/>
+          <w:kern w:val="0"/>
+          <w:sz w:val="24"/>
+          <w:szCs w:val="18"/>
+          <w:lang w:val="en-GB"/>
+          <w14:ligatures w14:val="none"/>
+        </w:rPr>
+      </w:pPr>
+      <w:r>
+        <w:rPr>
+          <w:rFonts w:ascii="Arial" w:eastAsiaTheme="majorEastAsia" w:hAnsi="Arial" w:cstheme="majorBidi"/>
           <w:kern w:val="0"/>
           <w:sz w:val="24"/>
           <w:szCs w:val="18"/>
@@ -6815,7 +6635,6 @@
       <w:r>
         <w:rPr>
           <w:rFonts w:ascii="Arial" w:eastAsiaTheme="majorEastAsia" w:hAnsi="Arial" w:cstheme="majorBidi"/>
-          <w:color w:val="404040" w:themeColor="text1" w:themeTint="BF"/>
           <w:kern w:val="0"/>
           <w:sz w:val="24"/>
           <w:szCs w:val="18"/>
@@ -6837,32 +6656,28 @@
         <w:contextualSpacing/>
         <w:rPr>
           <w:rFonts w:ascii="Arial" w:eastAsiaTheme="majorEastAsia" w:hAnsi="Arial" w:cstheme="majorBidi"/>
-          <w:color w:val="404040" w:themeColor="text1" w:themeTint="BF"/>
-          <w:kern w:val="0"/>
-          <w:sz w:val="24"/>
-          <w:szCs w:val="18"/>
-          <w:lang w:val="en-GB"/>
-          <w14:ligatures w14:val="none"/>
-        </w:rPr>
-      </w:pPr>
-      <w:r>
-        <w:rPr>
-          <w:rFonts w:ascii="Arial" w:eastAsiaTheme="majorEastAsia" w:hAnsi="Arial" w:cstheme="majorBidi"/>
-          <w:color w:val="404040" w:themeColor="text1" w:themeTint="BF"/>
-          <w:kern w:val="0"/>
-          <w:sz w:val="24"/>
-          <w:szCs w:val="18"/>
-          <w:lang w:val="en-GB"/>
-          <w14:ligatures w14:val="none"/>
-        </w:rPr>
-        <w:lastRenderedPageBreak/>
+          <w:kern w:val="0"/>
+          <w:sz w:val="24"/>
+          <w:szCs w:val="18"/>
+          <w:lang w:val="en-GB"/>
+          <w14:ligatures w14:val="none"/>
+        </w:rPr>
+      </w:pPr>
+      <w:r>
+        <w:rPr>
+          <w:rFonts w:ascii="Arial" w:eastAsiaTheme="majorEastAsia" w:hAnsi="Arial" w:cstheme="majorBidi"/>
+          <w:kern w:val="0"/>
+          <w:sz w:val="24"/>
+          <w:szCs w:val="18"/>
+          <w:lang w:val="en-GB"/>
+          <w14:ligatures w14:val="none"/>
+        </w:rPr>
         <w:t>create a super user named “</w:t>
       </w:r>
       <w:proofErr w:type="spellStart"/>
       <w:r>
         <w:rPr>
           <w:rFonts w:ascii="Arial" w:eastAsiaTheme="majorEastAsia" w:hAnsi="Arial" w:cstheme="majorBidi"/>
-          <w:color w:val="404040" w:themeColor="text1" w:themeTint="BF"/>
           <w:kern w:val="0"/>
           <w:sz w:val="24"/>
           <w:szCs w:val="18"/>
@@ -6875,7 +6690,6 @@
       <w:r>
         <w:rPr>
           <w:rFonts w:ascii="Arial" w:eastAsiaTheme="majorEastAsia" w:hAnsi="Arial" w:cstheme="majorBidi"/>
-          <w:color w:val="404040" w:themeColor="text1" w:themeTint="BF"/>
           <w:kern w:val="0"/>
           <w:sz w:val="24"/>
           <w:szCs w:val="18"/>
@@ -6888,7 +6702,6 @@
       <w:r>
         <w:rPr>
           <w:rFonts w:ascii="Arial" w:eastAsiaTheme="majorEastAsia" w:hAnsi="Arial" w:cstheme="majorBidi"/>
-          <w:color w:val="404040" w:themeColor="text1" w:themeTint="BF"/>
           <w:kern w:val="0"/>
           <w:sz w:val="24"/>
           <w:szCs w:val="18"/>
@@ -6910,18 +6723,16 @@
         <w:contextualSpacing/>
         <w:rPr>
           <w:rFonts w:ascii="Arial" w:eastAsiaTheme="majorEastAsia" w:hAnsi="Arial" w:cstheme="majorBidi"/>
-          <w:color w:val="404040" w:themeColor="text1" w:themeTint="BF"/>
-          <w:kern w:val="0"/>
-          <w:sz w:val="24"/>
-          <w:szCs w:val="18"/>
-          <w:lang w:val="en-GB"/>
-          <w14:ligatures w14:val="none"/>
-        </w:rPr>
-      </w:pPr>
-      <w:r>
-        <w:rPr>
-          <w:rFonts w:ascii="Arial" w:eastAsiaTheme="majorEastAsia" w:hAnsi="Arial" w:cstheme="majorBidi"/>
-          <w:color w:val="404040" w:themeColor="text1" w:themeTint="BF"/>
+          <w:kern w:val="0"/>
+          <w:sz w:val="24"/>
+          <w:szCs w:val="18"/>
+          <w:lang w:val="en-GB"/>
+          <w14:ligatures w14:val="none"/>
+        </w:rPr>
+      </w:pPr>
+      <w:r>
+        <w:rPr>
+          <w:rFonts w:ascii="Arial" w:eastAsiaTheme="majorEastAsia" w:hAnsi="Arial" w:cstheme="majorBidi"/>
           <w:kern w:val="0"/>
           <w:sz w:val="24"/>
           <w:szCs w:val="18"/>
@@ -6934,7 +6745,6 @@
       <w:r>
         <w:rPr>
           <w:rFonts w:ascii="Arial" w:eastAsiaTheme="majorEastAsia" w:hAnsi="Arial" w:cstheme="majorBidi"/>
-          <w:color w:val="404040" w:themeColor="text1" w:themeTint="BF"/>
           <w:kern w:val="0"/>
           <w:sz w:val="24"/>
           <w:szCs w:val="18"/>
@@ -6947,7 +6757,6 @@
       <w:r>
         <w:rPr>
           <w:rFonts w:ascii="Arial" w:eastAsiaTheme="majorEastAsia" w:hAnsi="Arial" w:cstheme="majorBidi"/>
-          <w:color w:val="404040" w:themeColor="text1" w:themeTint="BF"/>
           <w:kern w:val="0"/>
           <w:sz w:val="24"/>
           <w:szCs w:val="18"/>
@@ -6960,7 +6769,6 @@
       <w:r>
         <w:rPr>
           <w:rFonts w:ascii="Arial" w:eastAsiaTheme="majorEastAsia" w:hAnsi="Arial" w:cstheme="majorBidi"/>
-          <w:color w:val="404040" w:themeColor="text1" w:themeTint="BF"/>
           <w:kern w:val="0"/>
           <w:sz w:val="24"/>
           <w:szCs w:val="18"/>
@@ -6973,7 +6781,6 @@
       <w:r>
         <w:rPr>
           <w:rFonts w:ascii="Arial" w:eastAsiaTheme="majorEastAsia" w:hAnsi="Arial" w:cstheme="majorBidi"/>
-          <w:color w:val="404040" w:themeColor="text1" w:themeTint="BF"/>
           <w:kern w:val="0"/>
           <w:sz w:val="24"/>
           <w:szCs w:val="18"/>
@@ -6987,7 +6794,6 @@
       <w:r>
         <w:rPr>
           <w:rFonts w:ascii="Arial" w:eastAsiaTheme="majorEastAsia" w:hAnsi="Arial" w:cstheme="majorBidi"/>
-          <w:color w:val="404040" w:themeColor="text1" w:themeTint="BF"/>
           <w:kern w:val="0"/>
           <w:sz w:val="24"/>
           <w:szCs w:val="18"/>
@@ -7006,7 +6812,6 @@
         <w:contextualSpacing/>
         <w:rPr>
           <w:rFonts w:ascii="Arial" w:eastAsiaTheme="majorEastAsia" w:hAnsi="Arial" w:cstheme="majorBidi"/>
-          <w:color w:val="404040" w:themeColor="text1" w:themeTint="BF"/>
           <w:kern w:val="0"/>
           <w:sz w:val="24"/>
           <w:szCs w:val="18"/>
@@ -7022,7 +6827,6 @@
         <w:contextualSpacing/>
         <w:rPr>
           <w:rFonts w:ascii="Arial" w:eastAsiaTheme="majorEastAsia" w:hAnsi="Arial" w:cstheme="majorBidi"/>
-          <w:color w:val="404040" w:themeColor="text1" w:themeTint="BF"/>
           <w:kern w:val="0"/>
           <w:sz w:val="24"/>
           <w:szCs w:val="18"/>
@@ -7041,18 +6845,16 @@
         <w:contextualSpacing/>
         <w:rPr>
           <w:rFonts w:ascii="Arial" w:eastAsiaTheme="majorEastAsia" w:hAnsi="Arial" w:cstheme="majorBidi"/>
-          <w:color w:val="404040" w:themeColor="text1" w:themeTint="BF"/>
-          <w:kern w:val="0"/>
-          <w:sz w:val="24"/>
-          <w:szCs w:val="18"/>
-          <w:lang w:val="en-GB"/>
-          <w14:ligatures w14:val="none"/>
-        </w:rPr>
-      </w:pPr>
-      <w:r>
-        <w:rPr>
-          <w:rFonts w:ascii="Arial" w:eastAsiaTheme="majorEastAsia" w:hAnsi="Arial" w:cstheme="majorBidi"/>
-          <w:color w:val="404040" w:themeColor="text1" w:themeTint="BF"/>
+          <w:kern w:val="0"/>
+          <w:sz w:val="24"/>
+          <w:szCs w:val="18"/>
+          <w:lang w:val="en-GB"/>
+          <w14:ligatures w14:val="none"/>
+        </w:rPr>
+      </w:pPr>
+      <w:r>
+        <w:rPr>
+          <w:rFonts w:ascii="Arial" w:eastAsiaTheme="majorEastAsia" w:hAnsi="Arial" w:cstheme="majorBidi"/>
           <w:kern w:val="0"/>
           <w:sz w:val="24"/>
           <w:szCs w:val="18"/>
@@ -7065,7 +6867,6 @@
       <w:r>
         <w:rPr>
           <w:rFonts w:ascii="Arial" w:eastAsiaTheme="majorEastAsia" w:hAnsi="Arial" w:cstheme="majorBidi"/>
-          <w:color w:val="404040" w:themeColor="text1" w:themeTint="BF"/>
           <w:kern w:val="0"/>
           <w:sz w:val="24"/>
           <w:szCs w:val="18"/>
@@ -7078,7 +6879,6 @@
       <w:r>
         <w:rPr>
           <w:rFonts w:ascii="Arial" w:eastAsiaTheme="majorEastAsia" w:hAnsi="Arial" w:cstheme="majorBidi"/>
-          <w:color w:val="404040" w:themeColor="text1" w:themeTint="BF"/>
           <w:kern w:val="0"/>
           <w:sz w:val="24"/>
           <w:szCs w:val="18"/>
@@ -7091,7 +6891,6 @@
       <w:r>
         <w:rPr>
           <w:rFonts w:ascii="Arial" w:eastAsiaTheme="majorEastAsia" w:hAnsi="Arial" w:cstheme="majorBidi"/>
-          <w:color w:val="404040" w:themeColor="text1" w:themeTint="BF"/>
           <w:kern w:val="0"/>
           <w:sz w:val="24"/>
           <w:szCs w:val="18"/>
@@ -7104,7 +6903,6 @@
       <w:r>
         <w:rPr>
           <w:rFonts w:ascii="Arial" w:eastAsiaTheme="majorEastAsia" w:hAnsi="Arial" w:cstheme="majorBidi"/>
-          <w:color w:val="404040" w:themeColor="text1" w:themeTint="BF"/>
           <w:kern w:val="0"/>
           <w:sz w:val="24"/>
           <w:szCs w:val="18"/>
@@ -7118,7 +6916,6 @@
           <w:rFonts w:ascii="Courier New" w:eastAsiaTheme="majorEastAsia" w:hAnsi="Courier New" w:cs="Courier New"/>
           <w:b/>
           <w:bCs/>
-          <w:color w:val="404040" w:themeColor="text1" w:themeTint="BF"/>
           <w:kern w:val="0"/>
           <w:sz w:val="24"/>
           <w:szCs w:val="18"/>
@@ -7130,7 +6927,6 @@
       <w:r>
         <w:rPr>
           <w:rFonts w:ascii="Arial" w:eastAsiaTheme="majorEastAsia" w:hAnsi="Arial" w:cstheme="majorBidi"/>
-          <w:color w:val="404040" w:themeColor="text1" w:themeTint="BF"/>
           <w:kern w:val="0"/>
           <w:sz w:val="24"/>
           <w:szCs w:val="18"/>
@@ -7147,7 +6943,6 @@
         <w:contextualSpacing/>
         <w:rPr>
           <w:rFonts w:ascii="Arial" w:eastAsiaTheme="majorEastAsia" w:hAnsi="Arial" w:cstheme="majorBidi"/>
-          <w:color w:val="404040" w:themeColor="text1" w:themeTint="BF"/>
           <w:kern w:val="0"/>
           <w:sz w:val="24"/>
           <w:szCs w:val="18"/>
@@ -7166,18 +6961,16 @@
         <w:contextualSpacing/>
         <w:rPr>
           <w:rFonts w:ascii="Arial" w:eastAsiaTheme="majorEastAsia" w:hAnsi="Arial" w:cstheme="majorBidi"/>
-          <w:color w:val="404040" w:themeColor="text1" w:themeTint="BF"/>
-          <w:kern w:val="0"/>
-          <w:sz w:val="24"/>
-          <w:szCs w:val="18"/>
-          <w:lang w:val="en-GB"/>
-          <w14:ligatures w14:val="none"/>
-        </w:rPr>
-      </w:pPr>
-      <w:r>
-        <w:rPr>
-          <w:rFonts w:ascii="Arial" w:eastAsiaTheme="majorEastAsia" w:hAnsi="Arial" w:cstheme="majorBidi"/>
-          <w:color w:val="404040" w:themeColor="text1" w:themeTint="BF"/>
+          <w:kern w:val="0"/>
+          <w:sz w:val="24"/>
+          <w:szCs w:val="18"/>
+          <w:lang w:val="en-GB"/>
+          <w14:ligatures w14:val="none"/>
+        </w:rPr>
+      </w:pPr>
+      <w:r>
+        <w:rPr>
+          <w:rFonts w:ascii="Arial" w:eastAsiaTheme="majorEastAsia" w:hAnsi="Arial" w:cstheme="majorBidi"/>
           <w:kern w:val="0"/>
           <w:sz w:val="24"/>
           <w:szCs w:val="18"/>
@@ -7190,7 +6983,6 @@
       <w:r>
         <w:rPr>
           <w:rFonts w:ascii="Arial" w:eastAsiaTheme="majorEastAsia" w:hAnsi="Arial" w:cstheme="majorBidi"/>
-          <w:color w:val="404040" w:themeColor="text1" w:themeTint="BF"/>
           <w:kern w:val="0"/>
           <w:sz w:val="24"/>
           <w:szCs w:val="18"/>
@@ -7203,7 +6995,6 @@
       <w:r>
         <w:rPr>
           <w:rFonts w:ascii="Arial" w:eastAsiaTheme="majorEastAsia" w:hAnsi="Arial" w:cstheme="majorBidi"/>
-          <w:color w:val="404040" w:themeColor="text1" w:themeTint="BF"/>
           <w:kern w:val="0"/>
           <w:sz w:val="24"/>
           <w:szCs w:val="18"/>
@@ -7216,7 +7007,6 @@
       <w:r>
         <w:rPr>
           <w:rFonts w:ascii="Arial" w:eastAsiaTheme="majorEastAsia" w:hAnsi="Arial" w:cstheme="majorBidi"/>
-          <w:color w:val="404040" w:themeColor="text1" w:themeTint="BF"/>
           <w:kern w:val="0"/>
           <w:sz w:val="24"/>
           <w:szCs w:val="18"/>
@@ -7229,7 +7019,6 @@
       <w:r>
         <w:rPr>
           <w:rFonts w:ascii="Arial" w:eastAsiaTheme="majorEastAsia" w:hAnsi="Arial" w:cstheme="majorBidi"/>
-          <w:color w:val="404040" w:themeColor="text1" w:themeTint="BF"/>
           <w:kern w:val="0"/>
           <w:sz w:val="24"/>
           <w:szCs w:val="18"/>
@@ -7246,7 +7035,6 @@
         <w:contextualSpacing/>
         <w:rPr>
           <w:rFonts w:ascii="Arial" w:eastAsiaTheme="majorEastAsia" w:hAnsi="Arial" w:cstheme="majorBidi"/>
-          <w:color w:val="404040" w:themeColor="text1" w:themeTint="BF"/>
           <w:kern w:val="0"/>
           <w:sz w:val="24"/>
           <w:szCs w:val="18"/>
@@ -7262,18 +7050,16 @@
         <w:contextualSpacing/>
         <w:rPr>
           <w:rFonts w:ascii="Arial" w:eastAsiaTheme="majorEastAsia" w:hAnsi="Arial" w:cstheme="majorBidi"/>
-          <w:color w:val="404040" w:themeColor="text1" w:themeTint="BF"/>
-          <w:kern w:val="0"/>
-          <w:sz w:val="24"/>
-          <w:szCs w:val="18"/>
-          <w:lang w:val="en-GB"/>
-          <w14:ligatures w14:val="none"/>
-        </w:rPr>
-      </w:pPr>
-      <w:r>
-        <w:rPr>
-          <w:rFonts w:ascii="Arial" w:eastAsiaTheme="majorEastAsia" w:hAnsi="Arial" w:cstheme="majorBidi"/>
-          <w:color w:val="404040" w:themeColor="text1" w:themeTint="BF"/>
+          <w:kern w:val="0"/>
+          <w:sz w:val="24"/>
+          <w:szCs w:val="18"/>
+          <w:lang w:val="en-GB"/>
+          <w14:ligatures w14:val="none"/>
+        </w:rPr>
+      </w:pPr>
+      <w:r>
+        <w:rPr>
+          <w:rFonts w:ascii="Arial" w:eastAsiaTheme="majorEastAsia" w:hAnsi="Arial" w:cstheme="majorBidi"/>
           <w:kern w:val="0"/>
           <w:sz w:val="24"/>
           <w:szCs w:val="18"/>
@@ -7294,18 +7080,16 @@
         <w:contextualSpacing/>
         <w:rPr>
           <w:rFonts w:ascii="Arial" w:eastAsiaTheme="majorEastAsia" w:hAnsi="Arial" w:cstheme="majorBidi"/>
-          <w:color w:val="404040" w:themeColor="text1" w:themeTint="BF"/>
-          <w:kern w:val="0"/>
-          <w:sz w:val="24"/>
-          <w:szCs w:val="18"/>
-          <w:lang w:val="en-GB"/>
-          <w14:ligatures w14:val="none"/>
-        </w:rPr>
-      </w:pPr>
-      <w:r>
-        <w:rPr>
-          <w:rFonts w:ascii="Arial" w:eastAsiaTheme="majorEastAsia" w:hAnsi="Arial" w:cstheme="majorBidi"/>
-          <w:color w:val="404040" w:themeColor="text1" w:themeTint="BF"/>
+          <w:kern w:val="0"/>
+          <w:sz w:val="24"/>
+          <w:szCs w:val="18"/>
+          <w:lang w:val="en-GB"/>
+          <w14:ligatures w14:val="none"/>
+        </w:rPr>
+      </w:pPr>
+      <w:r>
+        <w:rPr>
+          <w:rFonts w:ascii="Arial" w:eastAsiaTheme="majorEastAsia" w:hAnsi="Arial" w:cstheme="majorBidi"/>
           <w:kern w:val="0"/>
           <w:sz w:val="24"/>
           <w:szCs w:val="18"/>
@@ -7318,7 +7102,6 @@
       <w:r>
         <w:rPr>
           <w:rFonts w:ascii="Arial" w:eastAsiaTheme="majorEastAsia" w:hAnsi="Arial" w:cstheme="majorBidi"/>
-          <w:color w:val="404040" w:themeColor="text1" w:themeTint="BF"/>
           <w:kern w:val="0"/>
           <w:sz w:val="24"/>
           <w:szCs w:val="18"/>
@@ -7331,7 +7114,6 @@
       <w:r>
         <w:rPr>
           <w:rFonts w:ascii="Arial" w:eastAsiaTheme="majorEastAsia" w:hAnsi="Arial" w:cstheme="majorBidi"/>
-          <w:color w:val="404040" w:themeColor="text1" w:themeTint="BF"/>
           <w:kern w:val="0"/>
           <w:sz w:val="24"/>
           <w:szCs w:val="18"/>
@@ -7352,18 +7134,16 @@
         <w:contextualSpacing/>
         <w:rPr>
           <w:rFonts w:ascii="Arial" w:eastAsiaTheme="majorEastAsia" w:hAnsi="Arial" w:cstheme="majorBidi"/>
-          <w:color w:val="404040" w:themeColor="text1" w:themeTint="BF"/>
-          <w:kern w:val="0"/>
-          <w:sz w:val="24"/>
-          <w:szCs w:val="18"/>
-          <w:lang w:val="en-GB"/>
-          <w14:ligatures w14:val="none"/>
-        </w:rPr>
-      </w:pPr>
-      <w:r>
-        <w:rPr>
-          <w:rFonts w:ascii="Arial" w:eastAsiaTheme="majorEastAsia" w:hAnsi="Arial" w:cstheme="majorBidi"/>
-          <w:color w:val="404040" w:themeColor="text1" w:themeTint="BF"/>
+          <w:kern w:val="0"/>
+          <w:sz w:val="24"/>
+          <w:szCs w:val="18"/>
+          <w:lang w:val="en-GB"/>
+          <w14:ligatures w14:val="none"/>
+        </w:rPr>
+      </w:pPr>
+      <w:r>
+        <w:rPr>
+          <w:rFonts w:ascii="Arial" w:eastAsiaTheme="majorEastAsia" w:hAnsi="Arial" w:cstheme="majorBidi"/>
           <w:kern w:val="0"/>
           <w:sz w:val="24"/>
           <w:szCs w:val="18"/>
@@ -7376,7 +7156,6 @@
       <w:r>
         <w:rPr>
           <w:rFonts w:ascii="Arial" w:eastAsiaTheme="majorEastAsia" w:hAnsi="Arial" w:cstheme="majorBidi"/>
-          <w:color w:val="404040" w:themeColor="text1" w:themeTint="BF"/>
           <w:kern w:val="0"/>
           <w:sz w:val="24"/>
           <w:szCs w:val="18"/>
@@ -7398,18 +7177,16 @@
         <w:contextualSpacing/>
         <w:rPr>
           <w:rFonts w:ascii="Arial" w:eastAsiaTheme="majorEastAsia" w:hAnsi="Arial" w:cstheme="majorBidi"/>
-          <w:color w:val="404040" w:themeColor="text1" w:themeTint="BF"/>
-          <w:kern w:val="0"/>
-          <w:sz w:val="24"/>
-          <w:szCs w:val="18"/>
-          <w:lang w:val="en-GB"/>
-          <w14:ligatures w14:val="none"/>
-        </w:rPr>
-      </w:pPr>
-      <w:r>
-        <w:rPr>
-          <w:rFonts w:ascii="Arial" w:eastAsiaTheme="majorEastAsia" w:hAnsi="Arial" w:cstheme="majorBidi"/>
-          <w:color w:val="404040" w:themeColor="text1" w:themeTint="BF"/>
+          <w:kern w:val="0"/>
+          <w:sz w:val="24"/>
+          <w:szCs w:val="18"/>
+          <w:lang w:val="en-GB"/>
+          <w14:ligatures w14:val="none"/>
+        </w:rPr>
+      </w:pPr>
+      <w:r>
+        <w:rPr>
+          <w:rFonts w:ascii="Arial" w:eastAsiaTheme="majorEastAsia" w:hAnsi="Arial" w:cstheme="majorBidi"/>
           <w:kern w:val="0"/>
           <w:sz w:val="24"/>
           <w:szCs w:val="18"/>
@@ -7422,7 +7199,6 @@
       <w:r>
         <w:rPr>
           <w:rFonts w:ascii="Arial" w:eastAsiaTheme="majorEastAsia" w:hAnsi="Arial" w:cstheme="majorBidi"/>
-          <w:color w:val="404040" w:themeColor="text1" w:themeTint="BF"/>
           <w:kern w:val="0"/>
           <w:sz w:val="24"/>
           <w:szCs w:val="18"/>
@@ -7435,7 +7211,6 @@
       <w:r>
         <w:rPr>
           <w:rFonts w:ascii="Arial" w:eastAsiaTheme="majorEastAsia" w:hAnsi="Arial" w:cstheme="majorBidi"/>
-          <w:color w:val="404040" w:themeColor="text1" w:themeTint="BF"/>
           <w:kern w:val="0"/>
           <w:sz w:val="24"/>
           <w:szCs w:val="18"/>
@@ -7448,7 +7223,6 @@
       <w:r>
         <w:rPr>
           <w:rFonts w:ascii="Arial" w:eastAsiaTheme="majorEastAsia" w:hAnsi="Arial" w:cstheme="majorBidi"/>
-          <w:color w:val="404040" w:themeColor="text1" w:themeTint="BF"/>
           <w:kern w:val="0"/>
           <w:sz w:val="24"/>
           <w:szCs w:val="18"/>
@@ -7461,7 +7235,6 @@
       <w:r>
         <w:rPr>
           <w:rFonts w:ascii="Arial" w:eastAsiaTheme="majorEastAsia" w:hAnsi="Arial" w:cstheme="majorBidi"/>
-          <w:color w:val="404040" w:themeColor="text1" w:themeTint="BF"/>
           <w:kern w:val="0"/>
           <w:sz w:val="24"/>
           <w:szCs w:val="18"/>
@@ -7478,7 +7251,6 @@
         <w:contextualSpacing/>
         <w:rPr>
           <w:rFonts w:ascii="Arial" w:eastAsiaTheme="majorEastAsia" w:hAnsi="Arial" w:cstheme="majorBidi"/>
-          <w:color w:val="404040" w:themeColor="text1" w:themeTint="BF"/>
           <w:kern w:val="0"/>
           <w:sz w:val="24"/>
           <w:szCs w:val="18"/>
@@ -7551,7 +7323,7 @@
           <w14:ligatures w14:val="none"/>
         </w:rPr>
       </w:pPr>
-      <w:bookmarkStart w:id="4" w:name="_Hlk107294511"/>
+      <w:bookmarkStart w:id="5" w:name="_Hlk107294511"/>
       <w:proofErr w:type="spellStart"/>
       <w:r>
         <w:rPr>
@@ -7605,7 +7377,7 @@
         <w:t>.  Explain why you choose that field(s) as the shard key. (approx. 20 words)</w:t>
       </w:r>
     </w:p>
-    <w:bookmarkEnd w:id="4"/>
+    <w:bookmarkEnd w:id="5"/>
     <w:p>
       <w:pPr>
         <w:spacing w:after="0" w:line="240" w:lineRule="auto"/>
@@ -7769,7 +7541,7 @@
           <w14:ligatures w14:val="none"/>
         </w:rPr>
       </w:pPr>
-      <w:bookmarkStart w:id="5" w:name="_Hlk107294529"/>
+      <w:bookmarkStart w:id="6" w:name="_Hlk107294529"/>
       <w:r>
         <w:rPr>
           <w:rFonts w:ascii="Arial" w:eastAsiaTheme="majorEastAsia" w:hAnsi="Arial" w:cstheme="majorBidi"/>
@@ -7905,7 +7677,7 @@
         <w:t xml:space="preserve">Enable the balancer for the collections. </w:t>
       </w:r>
     </w:p>
-    <w:bookmarkEnd w:id="5"/>
+    <w:bookmarkEnd w:id="6"/>
     <w:p>
       <w:pPr>
         <w:spacing w:after="0" w:line="240" w:lineRule="auto"/>
@@ -7934,7 +7706,7 @@
           <w14:ligatures w14:val="none"/>
         </w:rPr>
       </w:pPr>
-      <w:bookmarkStart w:id="6" w:name="_Hlk107294578"/>
+      <w:bookmarkStart w:id="7" w:name="_Hlk107294578"/>
       <w:r>
         <w:rPr>
           <w:rFonts w:ascii="Arial" w:eastAsiaTheme="majorEastAsia" w:hAnsi="Arial" w:cstheme="majorBidi"/>
@@ -7945,7 +7717,7 @@
           <w:lang w:val="en-GB"/>
           <w14:ligatures w14:val="none"/>
         </w:rPr>
-        <w:t>For submission, give the commands being used and provide one screen shot showing no distribution (i.e. 0</w:t>
+        <w:t>For submission, give the commands being used and provide one screen shot showing no distribution (</w:t>
       </w:r>
       <w:proofErr w:type="gramStart"/>
       <w:r>
@@ -7958,7 +7730,7 @@
           <w:lang w:val="en-GB"/>
           <w14:ligatures w14:val="none"/>
         </w:rPr>
-        <w:t>% )</w:t>
+        <w:t>i.e.</w:t>
       </w:r>
       <w:proofErr w:type="gramEnd"/>
       <w:r>
@@ -7971,10 +7743,10 @@
           <w:lang w:val="en-GB"/>
           <w14:ligatures w14:val="none"/>
         </w:rPr>
-        <w:t xml:space="preserve"> of records between the two shards yet. </w:t>
-      </w:r>
-    </w:p>
-    <w:bookmarkEnd w:id="6"/>
+        <w:t xml:space="preserve"> 0% ) of records between the two shards yet. </w:t>
+      </w:r>
+    </w:p>
+    <w:bookmarkEnd w:id="7"/>
     <w:p>
       <w:pPr>
         <w:spacing w:after="0" w:line="240" w:lineRule="auto"/>
@@ -8133,6 +7905,19 @@
           <w14:ligatures w14:val="none"/>
         </w:rPr>
       </w:pPr>
+      <w:r>
+        <w:rPr>
+          <w:rFonts w:ascii="Arial" w:eastAsiaTheme="majorEastAsia" w:hAnsi="Arial" w:cstheme="majorBidi"/>
+          <w:color w:val="404040" w:themeColor="text1" w:themeTint="BF"/>
+          <w:kern w:val="0"/>
+          <w:sz w:val="24"/>
+          <w:szCs w:val="18"/>
+          <w:lang w:val="en-GB"/>
+          <w14:ligatures w14:val="none"/>
+        </w:rPr>
+        <w:lastRenderedPageBreak/>
+        <w:t xml:space="preserve">( </w:t>
+      </w:r>
       <w:proofErr w:type="gramStart"/>
       <w:r>
         <w:rPr>
@@ -8144,7 +7929,7 @@
           <w:lang w:val="en-GB"/>
           <w14:ligatures w14:val="none"/>
         </w:rPr>
-        <w:t>( e.g.</w:t>
+        <w:t>e.g.</w:t>
       </w:r>
       <w:proofErr w:type="gramEnd"/>
       <w:r>
@@ -8227,9 +8012,104 @@
           <w:lang w:val="en-GB"/>
           <w14:ligatures w14:val="none"/>
         </w:rPr>
-        <w:lastRenderedPageBreak/>
-        <w:t xml:space="preserve">Use </w:t>
-      </w:r>
+        <w:t xml:space="preserve">Use a  for loop to insert 500 new documents into the carts collection where the </w:t>
+      </w:r>
+      <w:proofErr w:type="spellStart"/>
+      <w:r>
+        <w:rPr>
+          <w:rFonts w:ascii="Arial" w:eastAsiaTheme="majorEastAsia" w:hAnsi="Arial" w:cstheme="majorBidi"/>
+          <w:color w:val="404040" w:themeColor="text1" w:themeTint="BF"/>
+          <w:kern w:val="0"/>
+          <w:sz w:val="24"/>
+          <w:szCs w:val="18"/>
+          <w:lang w:val="en-GB"/>
+          <w14:ligatures w14:val="none"/>
+        </w:rPr>
+        <w:t>cartID</w:t>
+      </w:r>
+      <w:proofErr w:type="spellEnd"/>
+      <w:r>
+        <w:rPr>
+          <w:rFonts w:ascii="Arial" w:eastAsiaTheme="majorEastAsia" w:hAnsi="Arial" w:cstheme="majorBidi"/>
+          <w:color w:val="404040" w:themeColor="text1" w:themeTint="BF"/>
+          <w:kern w:val="0"/>
+          <w:sz w:val="24"/>
+          <w:szCs w:val="18"/>
+          <w:lang w:val="en-GB"/>
+          <w14:ligatures w14:val="none"/>
+        </w:rPr>
+        <w:t xml:space="preserve"> and </w:t>
+      </w:r>
+      <w:proofErr w:type="spellStart"/>
+      <w:r>
+        <w:rPr>
+          <w:rFonts w:ascii="Arial" w:eastAsiaTheme="majorEastAsia" w:hAnsi="Arial" w:cstheme="majorBidi"/>
+          <w:color w:val="404040" w:themeColor="text1" w:themeTint="BF"/>
+          <w:kern w:val="0"/>
+          <w:sz w:val="24"/>
+          <w:szCs w:val="18"/>
+          <w:lang w:val="en-GB"/>
+          <w14:ligatures w14:val="none"/>
+        </w:rPr>
+        <w:t>customerID</w:t>
+      </w:r>
+      <w:proofErr w:type="spellEnd"/>
+      <w:r>
+        <w:rPr>
+          <w:rFonts w:ascii="Arial" w:eastAsiaTheme="majorEastAsia" w:hAnsi="Arial" w:cstheme="majorBidi"/>
+          <w:color w:val="404040" w:themeColor="text1" w:themeTint="BF"/>
+          <w:kern w:val="0"/>
+          <w:sz w:val="24"/>
+          <w:szCs w:val="18"/>
+          <w:lang w:val="en-GB"/>
+          <w14:ligatures w14:val="none"/>
+        </w:rPr>
+        <w:t xml:space="preserve"> as the following: </w:t>
+      </w:r>
+    </w:p>
+    <w:p>
+      <w:pPr>
+        <w:spacing w:after="0" w:line="240" w:lineRule="auto"/>
+        <w:ind w:left="720"/>
+        <w:contextualSpacing/>
+        <w:rPr>
+          <w:rFonts w:ascii="Arial" w:eastAsiaTheme="majorEastAsia" w:hAnsi="Arial" w:cstheme="majorBidi"/>
+          <w:color w:val="404040" w:themeColor="text1" w:themeTint="BF"/>
+          <w:kern w:val="0"/>
+          <w:sz w:val="24"/>
+          <w:szCs w:val="18"/>
+          <w:lang w:val="en-GB"/>
+          <w14:ligatures w14:val="none"/>
+        </w:rPr>
+      </w:pPr>
+      <w:r>
+        <w:rPr>
+          <w:rFonts w:ascii="Arial" w:eastAsiaTheme="majorEastAsia" w:hAnsi="Arial" w:cstheme="majorBidi"/>
+          <w:color w:val="404040" w:themeColor="text1" w:themeTint="BF"/>
+          <w:kern w:val="0"/>
+          <w:sz w:val="24"/>
+          <w:szCs w:val="18"/>
+          <w:lang w:val="en-GB"/>
+          <w14:ligatures w14:val="none"/>
+        </w:rPr>
+        <w:t xml:space="preserve"> </w:t>
+      </w:r>
+    </w:p>
+    <w:p>
+      <w:pPr>
+        <w:spacing w:after="0" w:line="240" w:lineRule="auto"/>
+        <w:ind w:left="720"/>
+        <w:contextualSpacing/>
+        <w:rPr>
+          <w:rFonts w:ascii="Arial" w:eastAsiaTheme="majorEastAsia" w:hAnsi="Arial" w:cstheme="majorBidi"/>
+          <w:color w:val="404040" w:themeColor="text1" w:themeTint="BF"/>
+          <w:kern w:val="0"/>
+          <w:sz w:val="24"/>
+          <w:szCs w:val="18"/>
+          <w:lang w:val="en-GB"/>
+          <w14:ligatures w14:val="none"/>
+        </w:rPr>
+      </w:pPr>
       <w:proofErr w:type="gramStart"/>
       <w:r>
         <w:rPr>
@@ -8241,7 +8121,7 @@
           <w:lang w:val="en-GB"/>
           <w14:ligatures w14:val="none"/>
         </w:rPr>
-        <w:t>a  for</w:t>
+        <w:t>i.e.</w:t>
       </w:r>
       <w:proofErr w:type="gramEnd"/>
       <w:r>
@@ -8254,7 +8134,7 @@
           <w:lang w:val="en-GB"/>
           <w14:ligatures w14:val="none"/>
         </w:rPr>
-        <w:t xml:space="preserve"> loop to insert 500 new documents into the carts collection where the </w:t>
+        <w:t xml:space="preserve"> </w:t>
       </w:r>
       <w:proofErr w:type="spellStart"/>
       <w:r>
@@ -8280,7 +8160,35 @@
           <w:lang w:val="en-GB"/>
           <w14:ligatures w14:val="none"/>
         </w:rPr>
-        <w:t xml:space="preserve"> and </w:t>
+        <w:t xml:space="preserve"> as cart1, cart2, cart3, …….cart500</w:t>
+      </w:r>
+    </w:p>
+    <w:p>
+      <w:pPr>
+        <w:spacing w:after="0" w:line="240" w:lineRule="auto"/>
+        <w:ind w:left="720"/>
+        <w:contextualSpacing/>
+        <w:rPr>
+          <w:rFonts w:ascii="Arial" w:eastAsiaTheme="majorEastAsia" w:hAnsi="Arial" w:cstheme="majorBidi"/>
+          <w:color w:val="404040" w:themeColor="text1" w:themeTint="BF"/>
+          <w:kern w:val="0"/>
+          <w:sz w:val="24"/>
+          <w:szCs w:val="18"/>
+          <w:lang w:val="en-GB"/>
+          <w14:ligatures w14:val="none"/>
+        </w:rPr>
+      </w:pPr>
+      <w:r>
+        <w:rPr>
+          <w:rFonts w:ascii="Arial" w:eastAsiaTheme="majorEastAsia" w:hAnsi="Arial" w:cstheme="majorBidi"/>
+          <w:color w:val="404040" w:themeColor="text1" w:themeTint="BF"/>
+          <w:kern w:val="0"/>
+          <w:sz w:val="24"/>
+          <w:szCs w:val="18"/>
+          <w:lang w:val="en-GB"/>
+          <w14:ligatures w14:val="none"/>
+        </w:rPr>
+        <w:t xml:space="preserve">      </w:t>
       </w:r>
       <w:proofErr w:type="spellStart"/>
       <w:r>
@@ -8306,7 +8214,7 @@
           <w:lang w:val="en-GB"/>
           <w14:ligatures w14:val="none"/>
         </w:rPr>
-        <w:t xml:space="preserve"> as the following: </w:t>
+        <w:t xml:space="preserve"> as customer1, customer2, customer3 …. , customer500</w:t>
       </w:r>
     </w:p>
     <w:p>
@@ -8334,7 +8242,7 @@
           <w:lang w:val="en-GB"/>
           <w14:ligatures w14:val="none"/>
         </w:rPr>
-        <w:t xml:space="preserve"> </w:t>
+        <w:t>The document structure can be simplified ads the following:</w:t>
       </w:r>
     </w:p>
     <w:p>
@@ -8352,17 +8260,61 @@
           <w14:ligatures w14:val="none"/>
         </w:rPr>
       </w:pPr>
-      <w:r>
-        <w:rPr>
-          <w:rFonts w:ascii="Arial" w:eastAsiaTheme="majorEastAsia" w:hAnsi="Arial" w:cstheme="majorBidi"/>
-          <w:color w:val="404040" w:themeColor="text1" w:themeTint="BF"/>
-          <w:kern w:val="0"/>
-          <w:sz w:val="24"/>
-          <w:szCs w:val="18"/>
-          <w:lang w:val="en-GB"/>
-          <w14:ligatures w14:val="none"/>
-        </w:rPr>
-        <w:t xml:space="preserve">i.e. </w:t>
+    </w:p>
+    <w:p>
+      <w:pPr>
+        <w:spacing w:after="0" w:line="240" w:lineRule="auto"/>
+        <w:ind w:left="720"/>
+        <w:contextualSpacing/>
+        <w:rPr>
+          <w:rFonts w:ascii="Arial" w:eastAsiaTheme="majorEastAsia" w:hAnsi="Arial" w:cstheme="majorBidi"/>
+          <w:color w:val="404040" w:themeColor="text1" w:themeTint="BF"/>
+          <w:kern w:val="0"/>
+          <w:sz w:val="24"/>
+          <w:szCs w:val="18"/>
+          <w:lang w:val="en-GB"/>
+          <w14:ligatures w14:val="none"/>
+        </w:rPr>
+      </w:pPr>
+      <w:r>
+        <w:rPr>
+          <w:rFonts w:ascii="Arial" w:eastAsiaTheme="majorEastAsia" w:hAnsi="Arial" w:cstheme="majorBidi"/>
+          <w:color w:val="404040" w:themeColor="text1" w:themeTint="BF"/>
+          <w:kern w:val="0"/>
+          <w:sz w:val="24"/>
+          <w:szCs w:val="18"/>
+          <w:lang w:val="en-GB"/>
+          <w14:ligatures w14:val="none"/>
+        </w:rPr>
+        <w:t>{</w:t>
+      </w:r>
+    </w:p>
+    <w:p>
+      <w:pPr>
+        <w:spacing w:after="0" w:line="240" w:lineRule="auto"/>
+        <w:ind w:left="720"/>
+        <w:contextualSpacing/>
+        <w:rPr>
+          <w:rFonts w:ascii="Arial" w:eastAsiaTheme="majorEastAsia" w:hAnsi="Arial" w:cstheme="majorBidi"/>
+          <w:color w:val="404040" w:themeColor="text1" w:themeTint="BF"/>
+          <w:kern w:val="0"/>
+          <w:sz w:val="24"/>
+          <w:szCs w:val="18"/>
+          <w:lang w:val="en-GB"/>
+          <w14:ligatures w14:val="none"/>
+        </w:rPr>
+      </w:pPr>
+      <w:r>
+        <w:rPr>
+          <w:rFonts w:ascii="Arial" w:eastAsiaTheme="majorEastAsia" w:hAnsi="Arial" w:cstheme="majorBidi"/>
+          <w:color w:val="404040" w:themeColor="text1" w:themeTint="BF"/>
+          <w:kern w:val="0"/>
+          <w:sz w:val="24"/>
+          <w:szCs w:val="18"/>
+          <w:lang w:val="en-GB"/>
+          <w14:ligatures w14:val="none"/>
+        </w:rPr>
+        <w:t xml:space="preserve">   </w:t>
       </w:r>
       <w:proofErr w:type="spellStart"/>
       <w:r>
@@ -8388,33 +8340,59 @@
           <w:lang w:val="en-GB"/>
           <w14:ligatures w14:val="none"/>
         </w:rPr>
-        <w:t xml:space="preserve"> as cart1, cart2, cart3, …</w:t>
-      </w:r>
-      <w:proofErr w:type="gramStart"/>
-      <w:r>
-        <w:rPr>
-          <w:rFonts w:ascii="Arial" w:eastAsiaTheme="majorEastAsia" w:hAnsi="Arial" w:cstheme="majorBidi"/>
-          <w:color w:val="404040" w:themeColor="text1" w:themeTint="BF"/>
-          <w:kern w:val="0"/>
-          <w:sz w:val="24"/>
-          <w:szCs w:val="18"/>
-          <w:lang w:val="en-GB"/>
-          <w14:ligatures w14:val="none"/>
-        </w:rPr>
-        <w:t>….cart</w:t>
-      </w:r>
-      <w:proofErr w:type="gramEnd"/>
-      <w:r>
-        <w:rPr>
-          <w:rFonts w:ascii="Arial" w:eastAsiaTheme="majorEastAsia" w:hAnsi="Arial" w:cstheme="majorBidi"/>
-          <w:color w:val="404040" w:themeColor="text1" w:themeTint="BF"/>
-          <w:kern w:val="0"/>
-          <w:sz w:val="24"/>
-          <w:szCs w:val="18"/>
-          <w:lang w:val="en-GB"/>
-          <w14:ligatures w14:val="none"/>
-        </w:rPr>
-        <w:t>500</w:t>
+        <w:t>: “</w:t>
+      </w:r>
+      <w:proofErr w:type="spellStart"/>
+      <w:r>
+        <w:rPr>
+          <w:rFonts w:ascii="Arial" w:eastAsiaTheme="majorEastAsia" w:hAnsi="Arial" w:cstheme="majorBidi"/>
+          <w:color w:val="404040" w:themeColor="text1" w:themeTint="BF"/>
+          <w:kern w:val="0"/>
+          <w:sz w:val="24"/>
+          <w:szCs w:val="18"/>
+          <w:lang w:val="en-GB"/>
+          <w14:ligatures w14:val="none"/>
+        </w:rPr>
+        <w:t>cartID</w:t>
+      </w:r>
+      <w:proofErr w:type="spellEnd"/>
+      <w:r>
+        <w:rPr>
+          <w:rFonts w:ascii="Arial" w:eastAsiaTheme="majorEastAsia" w:hAnsi="Arial" w:cstheme="majorBidi"/>
+          <w:color w:val="404040" w:themeColor="text1" w:themeTint="BF"/>
+          <w:kern w:val="0"/>
+          <w:sz w:val="24"/>
+          <w:szCs w:val="18"/>
+          <w:lang w:val="en-GB"/>
+          <w14:ligatures w14:val="none"/>
+        </w:rPr>
+        <w:t xml:space="preserve">” + </w:t>
+      </w:r>
+      <w:proofErr w:type="spellStart"/>
+      <w:r>
+        <w:rPr>
+          <w:rFonts w:ascii="Arial" w:eastAsiaTheme="majorEastAsia" w:hAnsi="Arial" w:cstheme="majorBidi"/>
+          <w:color w:val="404040" w:themeColor="text1" w:themeTint="BF"/>
+          <w:kern w:val="0"/>
+          <w:sz w:val="24"/>
+          <w:szCs w:val="18"/>
+          <w:lang w:val="en-GB"/>
+          <w14:ligatures w14:val="none"/>
+        </w:rPr>
+        <w:t>i</w:t>
+      </w:r>
+      <w:proofErr w:type="spellEnd"/>
+      <w:r>
+        <w:rPr>
+          <w:rFonts w:ascii="Arial" w:eastAsiaTheme="majorEastAsia" w:hAnsi="Arial" w:cstheme="majorBidi"/>
+          <w:color w:val="404040" w:themeColor="text1" w:themeTint="BF"/>
+          <w:kern w:val="0"/>
+          <w:sz w:val="24"/>
+          <w:szCs w:val="18"/>
+          <w:lang w:val="en-GB"/>
+          <w14:ligatures w14:val="none"/>
+        </w:rPr>
+        <w:t>,</w:t>
       </w:r>
     </w:p>
     <w:p>
@@ -8442,7 +8420,7 @@
           <w:lang w:val="en-GB"/>
           <w14:ligatures w14:val="none"/>
         </w:rPr>
-        <w:t xml:space="preserve">      </w:t>
+        <w:t xml:space="preserve">   </w:t>
       </w:r>
       <w:proofErr w:type="spellStart"/>
       <w:r>
@@ -8455,6 +8433,60 @@
           <w:lang w:val="en-GB"/>
           <w14:ligatures w14:val="none"/>
         </w:rPr>
+        <w:t>cartdateTime</w:t>
+      </w:r>
+      <w:proofErr w:type="spellEnd"/>
+      <w:r>
+        <w:rPr>
+          <w:rFonts w:ascii="Arial" w:eastAsiaTheme="majorEastAsia" w:hAnsi="Arial" w:cstheme="majorBidi"/>
+          <w:color w:val="404040" w:themeColor="text1" w:themeTint="BF"/>
+          <w:kern w:val="0"/>
+          <w:sz w:val="24"/>
+          <w:szCs w:val="18"/>
+          <w:lang w:val="en-GB"/>
+          <w14:ligatures w14:val="none"/>
+        </w:rPr>
+        <w:t>:  new Date(),</w:t>
+      </w:r>
+    </w:p>
+    <w:p>
+      <w:pPr>
+        <w:spacing w:after="0" w:line="240" w:lineRule="auto"/>
+        <w:ind w:left="720"/>
+        <w:contextualSpacing/>
+        <w:rPr>
+          <w:rFonts w:ascii="Arial" w:eastAsiaTheme="majorEastAsia" w:hAnsi="Arial" w:cstheme="majorBidi"/>
+          <w:color w:val="404040" w:themeColor="text1" w:themeTint="BF"/>
+          <w:kern w:val="0"/>
+          <w:sz w:val="24"/>
+          <w:szCs w:val="18"/>
+          <w:lang w:val="en-GB"/>
+          <w14:ligatures w14:val="none"/>
+        </w:rPr>
+      </w:pPr>
+      <w:r>
+        <w:rPr>
+          <w:rFonts w:ascii="Arial" w:eastAsiaTheme="majorEastAsia" w:hAnsi="Arial" w:cstheme="majorBidi"/>
+          <w:color w:val="404040" w:themeColor="text1" w:themeTint="BF"/>
+          <w:kern w:val="0"/>
+          <w:sz w:val="24"/>
+          <w:szCs w:val="18"/>
+          <w:lang w:val="en-GB"/>
+          <w14:ligatures w14:val="none"/>
+        </w:rPr>
+        <w:t xml:space="preserve">   </w:t>
+      </w:r>
+      <w:proofErr w:type="spellStart"/>
+      <w:r>
+        <w:rPr>
+          <w:rFonts w:ascii="Arial" w:eastAsiaTheme="majorEastAsia" w:hAnsi="Arial" w:cstheme="majorBidi"/>
+          <w:color w:val="404040" w:themeColor="text1" w:themeTint="BF"/>
+          <w:kern w:val="0"/>
+          <w:sz w:val="24"/>
+          <w:szCs w:val="18"/>
+          <w:lang w:val="en-GB"/>
+          <w14:ligatures w14:val="none"/>
+        </w:rPr>
         <w:t>customerID</w:t>
       </w:r>
       <w:proofErr w:type="spellEnd"/>
@@ -8468,33 +8500,59 @@
           <w:lang w:val="en-GB"/>
           <w14:ligatures w14:val="none"/>
         </w:rPr>
-        <w:t xml:space="preserve"> as customer1, customer2, customer3 …</w:t>
-      </w:r>
-      <w:proofErr w:type="gramStart"/>
-      <w:r>
-        <w:rPr>
-          <w:rFonts w:ascii="Arial" w:eastAsiaTheme="majorEastAsia" w:hAnsi="Arial" w:cstheme="majorBidi"/>
-          <w:color w:val="404040" w:themeColor="text1" w:themeTint="BF"/>
-          <w:kern w:val="0"/>
-          <w:sz w:val="24"/>
-          <w:szCs w:val="18"/>
-          <w:lang w:val="en-GB"/>
-          <w14:ligatures w14:val="none"/>
-        </w:rPr>
-        <w:t>. ,</w:t>
-      </w:r>
-      <w:proofErr w:type="gramEnd"/>
-      <w:r>
-        <w:rPr>
-          <w:rFonts w:ascii="Arial" w:eastAsiaTheme="majorEastAsia" w:hAnsi="Arial" w:cstheme="majorBidi"/>
-          <w:color w:val="404040" w:themeColor="text1" w:themeTint="BF"/>
-          <w:kern w:val="0"/>
-          <w:sz w:val="24"/>
-          <w:szCs w:val="18"/>
-          <w:lang w:val="en-GB"/>
-          <w14:ligatures w14:val="none"/>
-        </w:rPr>
-        <w:t xml:space="preserve"> customer500</w:t>
+        <w:t>: “</w:t>
+      </w:r>
+      <w:proofErr w:type="spellStart"/>
+      <w:r>
+        <w:rPr>
+          <w:rFonts w:ascii="Arial" w:eastAsiaTheme="majorEastAsia" w:hAnsi="Arial" w:cstheme="majorBidi"/>
+          <w:color w:val="404040" w:themeColor="text1" w:themeTint="BF"/>
+          <w:kern w:val="0"/>
+          <w:sz w:val="24"/>
+          <w:szCs w:val="18"/>
+          <w:lang w:val="en-GB"/>
+          <w14:ligatures w14:val="none"/>
+        </w:rPr>
+        <w:t>customerID</w:t>
+      </w:r>
+      <w:proofErr w:type="spellEnd"/>
+      <w:r>
+        <w:rPr>
+          <w:rFonts w:ascii="Arial" w:eastAsiaTheme="majorEastAsia" w:hAnsi="Arial" w:cstheme="majorBidi"/>
+          <w:color w:val="404040" w:themeColor="text1" w:themeTint="BF"/>
+          <w:kern w:val="0"/>
+          <w:sz w:val="24"/>
+          <w:szCs w:val="18"/>
+          <w:lang w:val="en-GB"/>
+          <w14:ligatures w14:val="none"/>
+        </w:rPr>
+        <w:t xml:space="preserve">” + </w:t>
+      </w:r>
+      <w:proofErr w:type="spellStart"/>
+      <w:r>
+        <w:rPr>
+          <w:rFonts w:ascii="Arial" w:eastAsiaTheme="majorEastAsia" w:hAnsi="Arial" w:cstheme="majorBidi"/>
+          <w:color w:val="404040" w:themeColor="text1" w:themeTint="BF"/>
+          <w:kern w:val="0"/>
+          <w:sz w:val="24"/>
+          <w:szCs w:val="18"/>
+          <w:lang w:val="en-GB"/>
+          <w14:ligatures w14:val="none"/>
+        </w:rPr>
+        <w:t>i</w:t>
+      </w:r>
+      <w:proofErr w:type="spellEnd"/>
+      <w:r>
+        <w:rPr>
+          <w:rFonts w:ascii="Arial" w:eastAsiaTheme="majorEastAsia" w:hAnsi="Arial" w:cstheme="majorBidi"/>
+          <w:color w:val="404040" w:themeColor="text1" w:themeTint="BF"/>
+          <w:kern w:val="0"/>
+          <w:sz w:val="24"/>
+          <w:szCs w:val="18"/>
+          <w:lang w:val="en-GB"/>
+          <w14:ligatures w14:val="none"/>
+        </w:rPr>
+        <w:t>,</w:t>
       </w:r>
     </w:p>
     <w:p>
@@ -8522,78 +8580,6 @@
           <w:lang w:val="en-GB"/>
           <w14:ligatures w14:val="none"/>
         </w:rPr>
-        <w:t>The document structure can be simplified ads the following:</w:t>
-      </w:r>
-    </w:p>
-    <w:p>
-      <w:pPr>
-        <w:spacing w:after="0" w:line="240" w:lineRule="auto"/>
-        <w:ind w:left="720"/>
-        <w:contextualSpacing/>
-        <w:rPr>
-          <w:rFonts w:ascii="Arial" w:eastAsiaTheme="majorEastAsia" w:hAnsi="Arial" w:cstheme="majorBidi"/>
-          <w:color w:val="404040" w:themeColor="text1" w:themeTint="BF"/>
-          <w:kern w:val="0"/>
-          <w:sz w:val="24"/>
-          <w:szCs w:val="18"/>
-          <w:lang w:val="en-GB"/>
-          <w14:ligatures w14:val="none"/>
-        </w:rPr>
-      </w:pPr>
-    </w:p>
-    <w:p>
-      <w:pPr>
-        <w:spacing w:after="0" w:line="240" w:lineRule="auto"/>
-        <w:ind w:left="720"/>
-        <w:contextualSpacing/>
-        <w:rPr>
-          <w:rFonts w:ascii="Arial" w:eastAsiaTheme="majorEastAsia" w:hAnsi="Arial" w:cstheme="majorBidi"/>
-          <w:color w:val="404040" w:themeColor="text1" w:themeTint="BF"/>
-          <w:kern w:val="0"/>
-          <w:sz w:val="24"/>
-          <w:szCs w:val="18"/>
-          <w:lang w:val="en-GB"/>
-          <w14:ligatures w14:val="none"/>
-        </w:rPr>
-      </w:pPr>
-      <w:r>
-        <w:rPr>
-          <w:rFonts w:ascii="Arial" w:eastAsiaTheme="majorEastAsia" w:hAnsi="Arial" w:cstheme="majorBidi"/>
-          <w:color w:val="404040" w:themeColor="text1" w:themeTint="BF"/>
-          <w:kern w:val="0"/>
-          <w:sz w:val="24"/>
-          <w:szCs w:val="18"/>
-          <w:lang w:val="en-GB"/>
-          <w14:ligatures w14:val="none"/>
-        </w:rPr>
-        <w:t>{</w:t>
-      </w:r>
-    </w:p>
-    <w:p>
-      <w:pPr>
-        <w:spacing w:after="0" w:line="240" w:lineRule="auto"/>
-        <w:ind w:left="720"/>
-        <w:contextualSpacing/>
-        <w:rPr>
-          <w:rFonts w:ascii="Arial" w:eastAsiaTheme="majorEastAsia" w:hAnsi="Arial" w:cstheme="majorBidi"/>
-          <w:color w:val="404040" w:themeColor="text1" w:themeTint="BF"/>
-          <w:kern w:val="0"/>
-          <w:sz w:val="24"/>
-          <w:szCs w:val="18"/>
-          <w:lang w:val="en-GB"/>
-          <w14:ligatures w14:val="none"/>
-        </w:rPr>
-      </w:pPr>
-      <w:r>
-        <w:rPr>
-          <w:rFonts w:ascii="Arial" w:eastAsiaTheme="majorEastAsia" w:hAnsi="Arial" w:cstheme="majorBidi"/>
-          <w:color w:val="404040" w:themeColor="text1" w:themeTint="BF"/>
-          <w:kern w:val="0"/>
-          <w:sz w:val="24"/>
-          <w:szCs w:val="18"/>
-          <w:lang w:val="en-GB"/>
-          <w14:ligatures w14:val="none"/>
-        </w:rPr>
         <w:t xml:space="preserve">   </w:t>
       </w:r>
       <w:proofErr w:type="spellStart"/>
@@ -8607,7 +8593,7 @@
           <w:lang w:val="en-GB"/>
           <w14:ligatures w14:val="none"/>
         </w:rPr>
-        <w:t>cartID</w:t>
+        <w:t>cart_Items</w:t>
       </w:r>
       <w:proofErr w:type="spellEnd"/>
       <w:r>
@@ -8620,7 +8606,7 @@
           <w:lang w:val="en-GB"/>
           <w14:ligatures w14:val="none"/>
         </w:rPr>
-        <w:t>: “</w:t>
+        <w:t xml:space="preserve">: [ { </w:t>
       </w:r>
       <w:proofErr w:type="spellStart"/>
       <w:r>
@@ -8633,315 +8619,9 @@
           <w:lang w:val="en-GB"/>
           <w14:ligatures w14:val="none"/>
         </w:rPr>
-        <w:t>cartID</w:t>
+        <w:t>itemID</w:t>
       </w:r>
       <w:proofErr w:type="spellEnd"/>
-      <w:r>
-        <w:rPr>
-          <w:rFonts w:ascii="Arial" w:eastAsiaTheme="majorEastAsia" w:hAnsi="Arial" w:cstheme="majorBidi"/>
-          <w:color w:val="404040" w:themeColor="text1" w:themeTint="BF"/>
-          <w:kern w:val="0"/>
-          <w:sz w:val="24"/>
-          <w:szCs w:val="18"/>
-          <w:lang w:val="en-GB"/>
-          <w14:ligatures w14:val="none"/>
-        </w:rPr>
-        <w:t xml:space="preserve">” + </w:t>
-      </w:r>
-      <w:proofErr w:type="spellStart"/>
-      <w:r>
-        <w:rPr>
-          <w:rFonts w:ascii="Arial" w:eastAsiaTheme="majorEastAsia" w:hAnsi="Arial" w:cstheme="majorBidi"/>
-          <w:color w:val="404040" w:themeColor="text1" w:themeTint="BF"/>
-          <w:kern w:val="0"/>
-          <w:sz w:val="24"/>
-          <w:szCs w:val="18"/>
-          <w:lang w:val="en-GB"/>
-          <w14:ligatures w14:val="none"/>
-        </w:rPr>
-        <w:t>i</w:t>
-      </w:r>
-      <w:proofErr w:type="spellEnd"/>
-      <w:r>
-        <w:rPr>
-          <w:rFonts w:ascii="Arial" w:eastAsiaTheme="majorEastAsia" w:hAnsi="Arial" w:cstheme="majorBidi"/>
-          <w:color w:val="404040" w:themeColor="text1" w:themeTint="BF"/>
-          <w:kern w:val="0"/>
-          <w:sz w:val="24"/>
-          <w:szCs w:val="18"/>
-          <w:lang w:val="en-GB"/>
-          <w14:ligatures w14:val="none"/>
-        </w:rPr>
-        <w:t>,</w:t>
-      </w:r>
-    </w:p>
-    <w:p>
-      <w:pPr>
-        <w:spacing w:after="0" w:line="240" w:lineRule="auto"/>
-        <w:ind w:left="720"/>
-        <w:contextualSpacing/>
-        <w:rPr>
-          <w:rFonts w:ascii="Arial" w:eastAsiaTheme="majorEastAsia" w:hAnsi="Arial" w:cstheme="majorBidi"/>
-          <w:color w:val="404040" w:themeColor="text1" w:themeTint="BF"/>
-          <w:kern w:val="0"/>
-          <w:sz w:val="24"/>
-          <w:szCs w:val="18"/>
-          <w:lang w:val="en-GB"/>
-          <w14:ligatures w14:val="none"/>
-        </w:rPr>
-      </w:pPr>
-      <w:r>
-        <w:rPr>
-          <w:rFonts w:ascii="Arial" w:eastAsiaTheme="majorEastAsia" w:hAnsi="Arial" w:cstheme="majorBidi"/>
-          <w:color w:val="404040" w:themeColor="text1" w:themeTint="BF"/>
-          <w:kern w:val="0"/>
-          <w:sz w:val="24"/>
-          <w:szCs w:val="18"/>
-          <w:lang w:val="en-GB"/>
-          <w14:ligatures w14:val="none"/>
-        </w:rPr>
-        <w:t xml:space="preserve">   </w:t>
-      </w:r>
-      <w:proofErr w:type="spellStart"/>
-      <w:r>
-        <w:rPr>
-          <w:rFonts w:ascii="Arial" w:eastAsiaTheme="majorEastAsia" w:hAnsi="Arial" w:cstheme="majorBidi"/>
-          <w:color w:val="404040" w:themeColor="text1" w:themeTint="BF"/>
-          <w:kern w:val="0"/>
-          <w:sz w:val="24"/>
-          <w:szCs w:val="18"/>
-          <w:lang w:val="en-GB"/>
-          <w14:ligatures w14:val="none"/>
-        </w:rPr>
-        <w:t>cartdateTime</w:t>
-      </w:r>
-      <w:proofErr w:type="spellEnd"/>
-      <w:r>
-        <w:rPr>
-          <w:rFonts w:ascii="Arial" w:eastAsiaTheme="majorEastAsia" w:hAnsi="Arial" w:cstheme="majorBidi"/>
-          <w:color w:val="404040" w:themeColor="text1" w:themeTint="BF"/>
-          <w:kern w:val="0"/>
-          <w:sz w:val="24"/>
-          <w:szCs w:val="18"/>
-          <w:lang w:val="en-GB"/>
-          <w14:ligatures w14:val="none"/>
-        </w:rPr>
-        <w:t xml:space="preserve">:  new </w:t>
-      </w:r>
-      <w:proofErr w:type="gramStart"/>
-      <w:r>
-        <w:rPr>
-          <w:rFonts w:ascii="Arial" w:eastAsiaTheme="majorEastAsia" w:hAnsi="Arial" w:cstheme="majorBidi"/>
-          <w:color w:val="404040" w:themeColor="text1" w:themeTint="BF"/>
-          <w:kern w:val="0"/>
-          <w:sz w:val="24"/>
-          <w:szCs w:val="18"/>
-          <w:lang w:val="en-GB"/>
-          <w14:ligatures w14:val="none"/>
-        </w:rPr>
-        <w:t>Date(</w:t>
-      </w:r>
-      <w:proofErr w:type="gramEnd"/>
-      <w:r>
-        <w:rPr>
-          <w:rFonts w:ascii="Arial" w:eastAsiaTheme="majorEastAsia" w:hAnsi="Arial" w:cstheme="majorBidi"/>
-          <w:color w:val="404040" w:themeColor="text1" w:themeTint="BF"/>
-          <w:kern w:val="0"/>
-          <w:sz w:val="24"/>
-          <w:szCs w:val="18"/>
-          <w:lang w:val="en-GB"/>
-          <w14:ligatures w14:val="none"/>
-        </w:rPr>
-        <w:t>),</w:t>
-      </w:r>
-    </w:p>
-    <w:p>
-      <w:pPr>
-        <w:spacing w:after="0" w:line="240" w:lineRule="auto"/>
-        <w:ind w:left="720"/>
-        <w:contextualSpacing/>
-        <w:rPr>
-          <w:rFonts w:ascii="Arial" w:eastAsiaTheme="majorEastAsia" w:hAnsi="Arial" w:cstheme="majorBidi"/>
-          <w:color w:val="404040" w:themeColor="text1" w:themeTint="BF"/>
-          <w:kern w:val="0"/>
-          <w:sz w:val="24"/>
-          <w:szCs w:val="18"/>
-          <w:lang w:val="en-GB"/>
-          <w14:ligatures w14:val="none"/>
-        </w:rPr>
-      </w:pPr>
-      <w:r>
-        <w:rPr>
-          <w:rFonts w:ascii="Arial" w:eastAsiaTheme="majorEastAsia" w:hAnsi="Arial" w:cstheme="majorBidi"/>
-          <w:color w:val="404040" w:themeColor="text1" w:themeTint="BF"/>
-          <w:kern w:val="0"/>
-          <w:sz w:val="24"/>
-          <w:szCs w:val="18"/>
-          <w:lang w:val="en-GB"/>
-          <w14:ligatures w14:val="none"/>
-        </w:rPr>
-        <w:t xml:space="preserve">   </w:t>
-      </w:r>
-      <w:proofErr w:type="spellStart"/>
-      <w:r>
-        <w:rPr>
-          <w:rFonts w:ascii="Arial" w:eastAsiaTheme="majorEastAsia" w:hAnsi="Arial" w:cstheme="majorBidi"/>
-          <w:color w:val="404040" w:themeColor="text1" w:themeTint="BF"/>
-          <w:kern w:val="0"/>
-          <w:sz w:val="24"/>
-          <w:szCs w:val="18"/>
-          <w:lang w:val="en-GB"/>
-          <w14:ligatures w14:val="none"/>
-        </w:rPr>
-        <w:t>customerID</w:t>
-      </w:r>
-      <w:proofErr w:type="spellEnd"/>
-      <w:r>
-        <w:rPr>
-          <w:rFonts w:ascii="Arial" w:eastAsiaTheme="majorEastAsia" w:hAnsi="Arial" w:cstheme="majorBidi"/>
-          <w:color w:val="404040" w:themeColor="text1" w:themeTint="BF"/>
-          <w:kern w:val="0"/>
-          <w:sz w:val="24"/>
-          <w:szCs w:val="18"/>
-          <w:lang w:val="en-GB"/>
-          <w14:ligatures w14:val="none"/>
-        </w:rPr>
-        <w:t>: “</w:t>
-      </w:r>
-      <w:proofErr w:type="spellStart"/>
-      <w:r>
-        <w:rPr>
-          <w:rFonts w:ascii="Arial" w:eastAsiaTheme="majorEastAsia" w:hAnsi="Arial" w:cstheme="majorBidi"/>
-          <w:color w:val="404040" w:themeColor="text1" w:themeTint="BF"/>
-          <w:kern w:val="0"/>
-          <w:sz w:val="24"/>
-          <w:szCs w:val="18"/>
-          <w:lang w:val="en-GB"/>
-          <w14:ligatures w14:val="none"/>
-        </w:rPr>
-        <w:t>customerID</w:t>
-      </w:r>
-      <w:proofErr w:type="spellEnd"/>
-      <w:r>
-        <w:rPr>
-          <w:rFonts w:ascii="Arial" w:eastAsiaTheme="majorEastAsia" w:hAnsi="Arial" w:cstheme="majorBidi"/>
-          <w:color w:val="404040" w:themeColor="text1" w:themeTint="BF"/>
-          <w:kern w:val="0"/>
-          <w:sz w:val="24"/>
-          <w:szCs w:val="18"/>
-          <w:lang w:val="en-GB"/>
-          <w14:ligatures w14:val="none"/>
-        </w:rPr>
-        <w:t xml:space="preserve">” + </w:t>
-      </w:r>
-      <w:proofErr w:type="spellStart"/>
-      <w:r>
-        <w:rPr>
-          <w:rFonts w:ascii="Arial" w:eastAsiaTheme="majorEastAsia" w:hAnsi="Arial" w:cstheme="majorBidi"/>
-          <w:color w:val="404040" w:themeColor="text1" w:themeTint="BF"/>
-          <w:kern w:val="0"/>
-          <w:sz w:val="24"/>
-          <w:szCs w:val="18"/>
-          <w:lang w:val="en-GB"/>
-          <w14:ligatures w14:val="none"/>
-        </w:rPr>
-        <w:t>i</w:t>
-      </w:r>
-      <w:proofErr w:type="spellEnd"/>
-      <w:r>
-        <w:rPr>
-          <w:rFonts w:ascii="Arial" w:eastAsiaTheme="majorEastAsia" w:hAnsi="Arial" w:cstheme="majorBidi"/>
-          <w:color w:val="404040" w:themeColor="text1" w:themeTint="BF"/>
-          <w:kern w:val="0"/>
-          <w:sz w:val="24"/>
-          <w:szCs w:val="18"/>
-          <w:lang w:val="en-GB"/>
-          <w14:ligatures w14:val="none"/>
-        </w:rPr>
-        <w:t>,</w:t>
-      </w:r>
-    </w:p>
-    <w:p>
-      <w:pPr>
-        <w:spacing w:after="0" w:line="240" w:lineRule="auto"/>
-        <w:ind w:left="720"/>
-        <w:contextualSpacing/>
-        <w:rPr>
-          <w:rFonts w:ascii="Arial" w:eastAsiaTheme="majorEastAsia" w:hAnsi="Arial" w:cstheme="majorBidi"/>
-          <w:color w:val="404040" w:themeColor="text1" w:themeTint="BF"/>
-          <w:kern w:val="0"/>
-          <w:sz w:val="24"/>
-          <w:szCs w:val="18"/>
-          <w:lang w:val="en-GB"/>
-          <w14:ligatures w14:val="none"/>
-        </w:rPr>
-      </w:pPr>
-      <w:r>
-        <w:rPr>
-          <w:rFonts w:ascii="Arial" w:eastAsiaTheme="majorEastAsia" w:hAnsi="Arial" w:cstheme="majorBidi"/>
-          <w:color w:val="404040" w:themeColor="text1" w:themeTint="BF"/>
-          <w:kern w:val="0"/>
-          <w:sz w:val="24"/>
-          <w:szCs w:val="18"/>
-          <w:lang w:val="en-GB"/>
-          <w14:ligatures w14:val="none"/>
-        </w:rPr>
-        <w:t xml:space="preserve">   </w:t>
-      </w:r>
-      <w:proofErr w:type="spellStart"/>
-      <w:r>
-        <w:rPr>
-          <w:rFonts w:ascii="Arial" w:eastAsiaTheme="majorEastAsia" w:hAnsi="Arial" w:cstheme="majorBidi"/>
-          <w:color w:val="404040" w:themeColor="text1" w:themeTint="BF"/>
-          <w:kern w:val="0"/>
-          <w:sz w:val="24"/>
-          <w:szCs w:val="18"/>
-          <w:lang w:val="en-GB"/>
-          <w14:ligatures w14:val="none"/>
-        </w:rPr>
-        <w:t>cart_Items</w:t>
-      </w:r>
-      <w:proofErr w:type="spellEnd"/>
-      <w:r>
-        <w:rPr>
-          <w:rFonts w:ascii="Arial" w:eastAsiaTheme="majorEastAsia" w:hAnsi="Arial" w:cstheme="majorBidi"/>
-          <w:color w:val="404040" w:themeColor="text1" w:themeTint="BF"/>
-          <w:kern w:val="0"/>
-          <w:sz w:val="24"/>
-          <w:szCs w:val="18"/>
-          <w:lang w:val="en-GB"/>
-          <w14:ligatures w14:val="none"/>
-        </w:rPr>
-        <w:t xml:space="preserve">: [ </w:t>
-      </w:r>
-      <w:proofErr w:type="gramStart"/>
-      <w:r>
-        <w:rPr>
-          <w:rFonts w:ascii="Arial" w:eastAsiaTheme="majorEastAsia" w:hAnsi="Arial" w:cstheme="majorBidi"/>
-          <w:color w:val="404040" w:themeColor="text1" w:themeTint="BF"/>
-          <w:kern w:val="0"/>
-          <w:sz w:val="24"/>
-          <w:szCs w:val="18"/>
-          <w:lang w:val="en-GB"/>
-          <w14:ligatures w14:val="none"/>
-        </w:rPr>
-        <w:t xml:space="preserve">{ </w:t>
-      </w:r>
-      <w:proofErr w:type="spellStart"/>
-      <w:r>
-        <w:rPr>
-          <w:rFonts w:ascii="Arial" w:eastAsiaTheme="majorEastAsia" w:hAnsi="Arial" w:cstheme="majorBidi"/>
-          <w:color w:val="404040" w:themeColor="text1" w:themeTint="BF"/>
-          <w:kern w:val="0"/>
-          <w:sz w:val="24"/>
-          <w:szCs w:val="18"/>
-          <w:lang w:val="en-GB"/>
-          <w14:ligatures w14:val="none"/>
-        </w:rPr>
-        <w:t>itemID</w:t>
-      </w:r>
-      <w:proofErr w:type="spellEnd"/>
-      <w:proofErr w:type="gramEnd"/>
       <w:r>
         <w:rPr>
           <w:rFonts w:ascii="Arial" w:eastAsiaTheme="majorEastAsia" w:hAnsi="Arial" w:cstheme="majorBidi"/>
@@ -9103,7 +8783,7 @@
           <w14:ligatures w14:val="none"/>
         </w:rPr>
       </w:pPr>
-      <w:bookmarkStart w:id="7" w:name="_Hlk107294682"/>
+      <w:bookmarkStart w:id="8" w:name="_Hlk107294682"/>
       <w:r>
         <w:rPr>
           <w:rFonts w:ascii="Arial" w:eastAsiaTheme="majorEastAsia" w:hAnsi="Arial" w:cstheme="majorBidi"/>
@@ -9143,7 +8823,8 @@
         <w:t xml:space="preserve"> documents are partitioned between the two shards. Submit a screen shot of the command used and the output with the % distributed between the two shards. </w:t>
       </w:r>
     </w:p>
-    <w:bookmarkEnd w:id="7"/>
+    <w:bookmarkEnd w:id="3"/>
+    <w:bookmarkEnd w:id="8"/>
     <w:p>
       <w:pPr>
         <w:spacing w:after="0" w:line="240" w:lineRule="auto"/>
@@ -9244,7 +8925,7 @@
         </w:rPr>
         <w:t xml:space="preserve">Task 5. </w:t>
       </w:r>
-      <w:bookmarkStart w:id="8" w:name="_Hlk107294701"/>
+      <w:bookmarkStart w:id="9" w:name="_Hlk107294701"/>
       <w:r>
         <w:rPr>
           <w:rFonts w:ascii="Arial" w:hAnsi="Arial"/>
@@ -9429,7 +9110,7 @@
         <w:t xml:space="preserve"> for the statistical reading without any activity in the database yet. </w:t>
       </w:r>
     </w:p>
-    <w:bookmarkEnd w:id="8"/>
+    <w:bookmarkEnd w:id="9"/>
     <w:p>
       <w:pPr>
         <w:spacing w:after="0" w:line="240" w:lineRule="auto"/>
@@ -9552,7 +9233,7 @@
           <w14:ligatures w14:val="none"/>
         </w:rPr>
       </w:pPr>
-      <w:bookmarkStart w:id="9" w:name="_Hlk107294715"/>
+      <w:bookmarkStart w:id="10" w:name="_Hlk107294715"/>
       <w:r>
         <w:rPr>
           <w:rFonts w:ascii="Arial" w:eastAsiaTheme="majorEastAsia" w:hAnsi="Arial" w:cstheme="majorBidi"/>
@@ -9620,7 +9301,7 @@
         <w:t xml:space="preserve"> with the following details.</w:t>
       </w:r>
     </w:p>
-    <w:bookmarkEnd w:id="9"/>
+    <w:bookmarkEnd w:id="10"/>
     <w:p>
       <w:pPr>
         <w:spacing w:after="0" w:line="240" w:lineRule="auto"/>
@@ -9703,22 +9384,9 @@
           <w14:ligatures w14:val="none"/>
         </w:rPr>
         <w:tab/>
-      </w:r>
-      <w:proofErr w:type="gramStart"/>
-      <w:r>
-        <w:rPr>
-          <w:rFonts w:ascii="Arial" w:eastAsiaTheme="majorEastAsia" w:hAnsi="Arial" w:cstheme="majorBidi"/>
-          <w:color w:val="404040" w:themeColor="text1" w:themeTint="BF"/>
-          <w:kern w:val="0"/>
-          <w:sz w:val="24"/>
-          <w:szCs w:val="18"/>
-          <w:lang w:val="en-GB"/>
-          <w14:ligatures w14:val="none"/>
-        </w:rPr>
         <w:t>{ “</w:t>
       </w:r>
       <w:proofErr w:type="spellStart"/>
-      <w:proofErr w:type="gramEnd"/>
       <w:r>
         <w:rPr>
           <w:rFonts w:ascii="Arial" w:eastAsiaTheme="majorEastAsia" w:hAnsi="Arial" w:cstheme="majorBidi"/>
@@ -9910,33 +9578,7 @@
           <w:lang w:val="en-GB"/>
           <w14:ligatures w14:val="none"/>
         </w:rPr>
-        <w:t xml:space="preserve">new </w:t>
-      </w:r>
-      <w:proofErr w:type="gramStart"/>
-      <w:r>
-        <w:rPr>
-          <w:rFonts w:ascii="Arial" w:eastAsiaTheme="majorEastAsia" w:hAnsi="Arial" w:cs="Arial"/>
-          <w:color w:val="262626" w:themeColor="text1" w:themeTint="D9"/>
-          <w:kern w:val="0"/>
-          <w:sz w:val="24"/>
-          <w:szCs w:val="18"/>
-          <w:lang w:val="en-GB"/>
-          <w14:ligatures w14:val="none"/>
-        </w:rPr>
-        <w:t>Date(</w:t>
-      </w:r>
-      <w:proofErr w:type="gramEnd"/>
-      <w:r>
-        <w:rPr>
-          <w:rFonts w:ascii="Arial" w:eastAsiaTheme="majorEastAsia" w:hAnsi="Arial" w:cs="Arial"/>
-          <w:color w:val="262626" w:themeColor="text1" w:themeTint="D9"/>
-          <w:kern w:val="0"/>
-          <w:sz w:val="24"/>
-          <w:szCs w:val="18"/>
-          <w:lang w:val="en-GB"/>
-          <w14:ligatures w14:val="none"/>
-        </w:rPr>
-        <w:t>),</w:t>
+        <w:t>new Date(),</w:t>
       </w:r>
     </w:p>
     <w:p>
@@ -10118,7 +9760,7 @@
           <w14:ligatures w14:val="none"/>
         </w:rPr>
       </w:pPr>
-      <w:bookmarkStart w:id="10" w:name="_Hlk107294747"/>
+      <w:bookmarkStart w:id="11" w:name="_Hlk107294747"/>
       <w:r>
         <w:rPr>
           <w:rFonts w:ascii="Arial" w:eastAsiaTheme="majorEastAsia" w:hAnsi="Arial" w:cstheme="majorBidi"/>
@@ -10212,34 +9854,88 @@
         <w:t xml:space="preserve"> spent in performing the write operations on the collection.</w:t>
       </w:r>
     </w:p>
-    <w:bookmarkEnd w:id="10"/>
-    <w:p>
-      <w:pPr>
-        <w:spacing w:after="0" w:line="240" w:lineRule="auto"/>
-        <w:rPr>
-          <w:rFonts w:ascii="Arial" w:eastAsiaTheme="majorEastAsia" w:hAnsi="Arial" w:cstheme="majorBidi"/>
-          <w:color w:val="404040" w:themeColor="text1" w:themeTint="BF"/>
-          <w:kern w:val="0"/>
-          <w:sz w:val="24"/>
-          <w:szCs w:val="18"/>
-          <w:lang w:val="en-GB"/>
-          <w14:ligatures w14:val="none"/>
-        </w:rPr>
-      </w:pPr>
-    </w:p>
-    <w:p>
-      <w:pPr>
-        <w:spacing w:after="0" w:line="240" w:lineRule="auto"/>
-        <w:rPr>
-          <w:rFonts w:ascii="Arial" w:eastAsiaTheme="majorEastAsia" w:hAnsi="Arial" w:cstheme="majorBidi"/>
-          <w:color w:val="404040" w:themeColor="text1" w:themeTint="BF"/>
-          <w:kern w:val="0"/>
-          <w:sz w:val="24"/>
-          <w:szCs w:val="18"/>
-          <w:lang w:val="en-GB"/>
-          <w14:ligatures w14:val="none"/>
-        </w:rPr>
-      </w:pPr>
+    <w:bookmarkEnd w:id="11"/>
+    <w:p>
+      <w:pPr>
+        <w:spacing w:after="0" w:line="240" w:lineRule="auto"/>
+        <w:rPr>
+          <w:rFonts w:ascii="Arial" w:eastAsiaTheme="majorEastAsia" w:hAnsi="Arial" w:cstheme="majorBidi"/>
+          <w:color w:val="404040" w:themeColor="text1" w:themeTint="BF"/>
+          <w:kern w:val="0"/>
+          <w:sz w:val="24"/>
+          <w:szCs w:val="18"/>
+          <w:lang w:val="en-GB"/>
+          <w14:ligatures w14:val="none"/>
+        </w:rPr>
+      </w:pPr>
+    </w:p>
+    <w:p>
+      <w:pPr>
+        <w:spacing w:after="0" w:line="240" w:lineRule="auto"/>
+        <w:rPr>
+          <w:rFonts w:ascii="Arial" w:eastAsiaTheme="majorEastAsia" w:hAnsi="Arial" w:cstheme="majorBidi"/>
+          <w:color w:val="404040" w:themeColor="text1" w:themeTint="BF"/>
+          <w:kern w:val="0"/>
+          <w:sz w:val="24"/>
+          <w:szCs w:val="18"/>
+          <w:lang w:val="en-GB"/>
+          <w14:ligatures w14:val="none"/>
+        </w:rPr>
+      </w:pPr>
+      <w:r>
+        <w:rPr>
+          <w:noProof/>
+        </w:rPr>
+        <w:lastRenderedPageBreak/>
+        <w:drawing>
+          <wp:inline distT="0" distB="0" distL="0" distR="0" wp14:anchorId="4D29C23D" wp14:editId="2F6FC2D1">
+            <wp:extent cx="5731510" cy="3224530"/>
+            <wp:effectExtent l="0" t="0" r="2540" b="0"/>
+            <wp:docPr id="1342184465" name="Picture 1" descr="A screenshot of a computer&#10;&#10;Description automatically generated"/>
+            <wp:cNvGraphicFramePr>
+              <a:graphicFrameLocks xmlns:a="http://schemas.openxmlformats.org/drawingml/2006/main" noChangeAspect="1"/>
+            </wp:cNvGraphicFramePr>
+            <a:graphic xmlns:a="http://schemas.openxmlformats.org/drawingml/2006/main">
+              <a:graphicData uri="http://schemas.openxmlformats.org/drawingml/2006/picture">
+                <pic:pic xmlns:pic="http://schemas.openxmlformats.org/drawingml/2006/picture">
+                  <pic:nvPicPr>
+                    <pic:cNvPr id="1342184465" name="Picture 1" descr="A screenshot of a computer&#10;&#10;Description automatically generated"/>
+                    <pic:cNvPicPr>
+                      <a:picLocks noChangeAspect="1" noChangeArrowheads="1"/>
+                    </pic:cNvPicPr>
+                  </pic:nvPicPr>
+                  <pic:blipFill>
+                    <a:blip r:embed="rId26">
+                      <a:extLst>
+                        <a:ext uri="{28A0092B-C50C-407E-A947-70E740481C1C}">
+                          <a14:useLocalDpi xmlns:a14="http://schemas.microsoft.com/office/drawing/2010/main" val="0"/>
+                        </a:ext>
+                      </a:extLst>
+                    </a:blip>
+                    <a:srcRect/>
+                    <a:stretch>
+                      <a:fillRect/>
+                    </a:stretch>
+                  </pic:blipFill>
+                  <pic:spPr bwMode="auto">
+                    <a:xfrm>
+                      <a:off x="0" y="0"/>
+                      <a:ext cx="5731510" cy="3224530"/>
+                    </a:xfrm>
+                    <a:prstGeom prst="rect">
+                      <a:avLst/>
+                    </a:prstGeom>
+                    <a:noFill/>
+                    <a:ln>
+                      <a:noFill/>
+                    </a:ln>
+                  </pic:spPr>
+                </pic:pic>
+              </a:graphicData>
+            </a:graphic>
+          </wp:inline>
+        </w:drawing>
+      </w:r>
     </w:p>
     <w:p>
       <w:pPr>
@@ -10378,6 +10074,127 @@
           <w14:ligatures w14:val="none"/>
         </w:rPr>
       </w:pPr>
+      <w:r>
+        <w:rPr>
+          <w:rFonts w:ascii="Arial" w:eastAsiaTheme="majorEastAsia" w:hAnsi="Arial" w:cstheme="majorBidi"/>
+          <w:noProof/>
+          <w:color w:val="404040" w:themeColor="text1" w:themeTint="BF"/>
+          <w:kern w:val="0"/>
+          <w:sz w:val="24"/>
+          <w:szCs w:val="18"/>
+          <w:lang w:val="en-GB"/>
+          <w14:ligatures w14:val="none"/>
+        </w:rPr>
+        <w:lastRenderedPageBreak/>
+        <w:drawing>
+          <wp:inline distT="0" distB="0" distL="0" distR="0" wp14:anchorId="0D9771F0" wp14:editId="31659AC1">
+            <wp:extent cx="4810760" cy="2687320"/>
+            <wp:effectExtent l="0" t="0" r="8890" b="0"/>
+            <wp:docPr id="1892372624" name="Picture 2"/>
+            <wp:cNvGraphicFramePr>
+              <a:graphicFrameLocks xmlns:a="http://schemas.openxmlformats.org/drawingml/2006/main" noChangeAspect="1"/>
+            </wp:cNvGraphicFramePr>
+            <a:graphic xmlns:a="http://schemas.openxmlformats.org/drawingml/2006/main">
+              <a:graphicData uri="http://schemas.openxmlformats.org/drawingml/2006/picture">
+                <pic:pic xmlns:pic="http://schemas.openxmlformats.org/drawingml/2006/picture">
+                  <pic:nvPicPr>
+                    <pic:cNvPr id="0" name="Picture 3"/>
+                    <pic:cNvPicPr>
+                      <a:picLocks noChangeAspect="1" noChangeArrowheads="1"/>
+                    </pic:cNvPicPr>
+                  </pic:nvPicPr>
+                  <pic:blipFill>
+                    <a:blip r:embed="rId27">
+                      <a:extLst>
+                        <a:ext uri="{28A0092B-C50C-407E-A947-70E740481C1C}">
+                          <a14:useLocalDpi xmlns:a14="http://schemas.microsoft.com/office/drawing/2010/main" val="0"/>
+                        </a:ext>
+                      </a:extLst>
+                    </a:blip>
+                    <a:srcRect/>
+                    <a:stretch>
+                      <a:fillRect/>
+                    </a:stretch>
+                  </pic:blipFill>
+                  <pic:spPr bwMode="auto">
+                    <a:xfrm>
+                      <a:off x="0" y="0"/>
+                      <a:ext cx="4810760" cy="2687320"/>
+                    </a:xfrm>
+                    <a:prstGeom prst="rect">
+                      <a:avLst/>
+                    </a:prstGeom>
+                    <a:noFill/>
+                    <a:ln>
+                      <a:noFill/>
+                    </a:ln>
+                  </pic:spPr>
+                </pic:pic>
+              </a:graphicData>
+            </a:graphic>
+          </wp:inline>
+        </w:drawing>
+      </w:r>
+      <w:r>
+        <w:rPr>
+          <w:rFonts w:ascii="Arial" w:eastAsiaTheme="majorEastAsia" w:hAnsi="Arial" w:cstheme="majorBidi"/>
+          <w:noProof/>
+          <w:color w:val="404040" w:themeColor="text1" w:themeTint="BF"/>
+          <w:kern w:val="0"/>
+          <w:sz w:val="24"/>
+          <w:szCs w:val="18"/>
+          <w:lang w:val="en-GB"/>
+          <w14:ligatures w14:val="none"/>
+        </w:rPr>
+        <w:drawing>
+          <wp:inline distT="0" distB="0" distL="0" distR="0" wp14:anchorId="517BD8C5" wp14:editId="7D79AAF8">
+            <wp:extent cx="4802505" cy="2568575"/>
+            <wp:effectExtent l="0" t="0" r="0" b="3175"/>
+            <wp:docPr id="1453364055" name="Picture 3"/>
+            <wp:cNvGraphicFramePr>
+              <a:graphicFrameLocks xmlns:a="http://schemas.openxmlformats.org/drawingml/2006/main" noChangeAspect="1"/>
+            </wp:cNvGraphicFramePr>
+            <a:graphic xmlns:a="http://schemas.openxmlformats.org/drawingml/2006/main">
+              <a:graphicData uri="http://schemas.openxmlformats.org/drawingml/2006/picture">
+                <pic:pic xmlns:pic="http://schemas.openxmlformats.org/drawingml/2006/picture">
+                  <pic:nvPicPr>
+                    <pic:cNvPr id="0" name="Picture 4"/>
+                    <pic:cNvPicPr>
+                      <a:picLocks noChangeAspect="1" noChangeArrowheads="1"/>
+                    </pic:cNvPicPr>
+                  </pic:nvPicPr>
+                  <pic:blipFill>
+                    <a:blip r:embed="rId28">
+                      <a:extLst>
+                        <a:ext uri="{28A0092B-C50C-407E-A947-70E740481C1C}">
+                          <a14:useLocalDpi xmlns:a14="http://schemas.microsoft.com/office/drawing/2010/main" val="0"/>
+                        </a:ext>
+                      </a:extLst>
+                    </a:blip>
+                    <a:srcRect/>
+                    <a:stretch>
+                      <a:fillRect/>
+                    </a:stretch>
+                  </pic:blipFill>
+                  <pic:spPr bwMode="auto">
+                    <a:xfrm>
+                      <a:off x="0" y="0"/>
+                      <a:ext cx="4802505" cy="2568575"/>
+                    </a:xfrm>
+                    <a:prstGeom prst="rect">
+                      <a:avLst/>
+                    </a:prstGeom>
+                    <a:noFill/>
+                    <a:ln>
+                      <a:noFill/>
+                    </a:ln>
+                  </pic:spPr>
+                </pic:pic>
+              </a:graphicData>
+            </a:graphic>
+          </wp:inline>
+        </w:drawing>
+      </w:r>
     </w:p>
     <w:p>
       <w:pPr>
@@ -10437,6 +10254,278 @@
           <w14:ligatures w14:val="none"/>
         </w:rPr>
       </w:pPr>
+      <w:r>
+        <w:rPr>
+          <w:rFonts w:ascii="Arial" w:eastAsiaTheme="majorEastAsia" w:hAnsi="Arial" w:cstheme="majorBidi"/>
+          <w:color w:val="404040" w:themeColor="text1" w:themeTint="BF"/>
+          <w:kern w:val="0"/>
+          <w:sz w:val="24"/>
+          <w:szCs w:val="18"/>
+          <w:lang w:val="en-GB"/>
+          <w14:ligatures w14:val="none"/>
+        </w:rPr>
+        <w:t>3590799</w:t>
+      </w:r>
+      <w:r>
+        <w:rPr>
+          <w:rFonts w:ascii="Arial" w:eastAsiaTheme="majorEastAsia" w:hAnsi="Arial" w:cstheme="majorBidi"/>
+          <w:color w:val="404040" w:themeColor="text1" w:themeTint="BF"/>
+          <w:kern w:val="0"/>
+          <w:sz w:val="24"/>
+          <w:szCs w:val="18"/>
+          <w:lang w:val="en-GB"/>
+          <w14:ligatures w14:val="none"/>
+        </w:rPr>
+        <w:t xml:space="preserve">/100 = </w:t>
+      </w:r>
+      <w:r>
+        <w:rPr>
+          <w:rFonts w:ascii="Arial" w:eastAsiaTheme="majorEastAsia" w:hAnsi="Arial" w:cstheme="majorBidi"/>
+          <w:color w:val="404040" w:themeColor="text1" w:themeTint="BF"/>
+          <w:kern w:val="0"/>
+          <w:sz w:val="24"/>
+          <w:szCs w:val="18"/>
+          <w:lang w:val="en-GB"/>
+          <w14:ligatures w14:val="none"/>
+        </w:rPr>
+        <w:t>3590</w:t>
+      </w:r>
+      <w:r>
+        <w:rPr>
+          <w:rFonts w:ascii="Arial" w:eastAsiaTheme="majorEastAsia" w:hAnsi="Arial" w:cstheme="majorBidi"/>
+          <w:color w:val="404040" w:themeColor="text1" w:themeTint="BF"/>
+          <w:kern w:val="0"/>
+          <w:sz w:val="24"/>
+          <w:szCs w:val="18"/>
+          <w:lang w:val="en-GB"/>
+          <w14:ligatures w14:val="none"/>
+        </w:rPr>
+        <w:t>.</w:t>
+      </w:r>
+      <w:r>
+        <w:rPr>
+          <w:rFonts w:ascii="Arial" w:eastAsiaTheme="majorEastAsia" w:hAnsi="Arial" w:cstheme="majorBidi"/>
+          <w:color w:val="404040" w:themeColor="text1" w:themeTint="BF"/>
+          <w:kern w:val="0"/>
+          <w:sz w:val="24"/>
+          <w:szCs w:val="18"/>
+          <w:lang w:val="en-GB"/>
+          <w14:ligatures w14:val="none"/>
+        </w:rPr>
+        <w:t>799</w:t>
+      </w:r>
+      <w:r>
+        <w:rPr>
+          <w:rFonts w:ascii="Arial" w:eastAsiaTheme="majorEastAsia" w:hAnsi="Arial" w:cstheme="majorBidi"/>
+          <w:color w:val="404040" w:themeColor="text1" w:themeTint="BF"/>
+          <w:kern w:val="0"/>
+          <w:sz w:val="24"/>
+          <w:szCs w:val="18"/>
+          <w:lang w:val="en-GB"/>
+          <w14:ligatures w14:val="none"/>
+        </w:rPr>
+        <w:t xml:space="preserve"> milliseconds</w:t>
+      </w:r>
+    </w:p>
+    <w:p>
+      <w:pPr>
+        <w:spacing w:after="0" w:line="240" w:lineRule="auto"/>
+        <w:rPr>
+          <w:rFonts w:ascii="Arial" w:eastAsiaTheme="majorEastAsia" w:hAnsi="Arial" w:cstheme="majorBidi"/>
+          <w:color w:val="404040" w:themeColor="text1" w:themeTint="BF"/>
+          <w:kern w:val="0"/>
+          <w:sz w:val="24"/>
+          <w:szCs w:val="18"/>
+          <w:lang w:val="en-GB"/>
+          <w14:ligatures w14:val="none"/>
+        </w:rPr>
+      </w:pPr>
+      <w:r>
+        <w:rPr>
+          <w:rFonts w:ascii="Arial" w:eastAsiaTheme="majorEastAsia" w:hAnsi="Arial" w:cstheme="majorBidi"/>
+          <w:color w:val="404040" w:themeColor="text1" w:themeTint="BF"/>
+          <w:kern w:val="0"/>
+          <w:sz w:val="24"/>
+          <w:szCs w:val="18"/>
+          <w:lang w:val="en-GB"/>
+          <w14:ligatures w14:val="none"/>
+        </w:rPr>
+        <w:t>3590</w:t>
+      </w:r>
+      <w:r>
+        <w:rPr>
+          <w:rFonts w:ascii="Arial" w:eastAsiaTheme="majorEastAsia" w:hAnsi="Arial" w:cstheme="majorBidi"/>
+          <w:color w:val="404040" w:themeColor="text1" w:themeTint="BF"/>
+          <w:kern w:val="0"/>
+          <w:sz w:val="24"/>
+          <w:szCs w:val="18"/>
+          <w:lang w:val="en-GB"/>
+          <w14:ligatures w14:val="none"/>
+        </w:rPr>
+        <w:t>.</w:t>
+      </w:r>
+      <w:r>
+        <w:rPr>
+          <w:rFonts w:ascii="Arial" w:eastAsiaTheme="majorEastAsia" w:hAnsi="Arial" w:cstheme="majorBidi"/>
+          <w:color w:val="404040" w:themeColor="text1" w:themeTint="BF"/>
+          <w:kern w:val="0"/>
+          <w:sz w:val="24"/>
+          <w:szCs w:val="18"/>
+          <w:lang w:val="en-GB"/>
+          <w14:ligatures w14:val="none"/>
+        </w:rPr>
+        <w:t>799</w:t>
+      </w:r>
+      <w:r>
+        <w:rPr>
+          <w:rFonts w:ascii="Arial" w:eastAsiaTheme="majorEastAsia" w:hAnsi="Arial" w:cstheme="majorBidi"/>
+          <w:color w:val="404040" w:themeColor="text1" w:themeTint="BF"/>
+          <w:kern w:val="0"/>
+          <w:sz w:val="24"/>
+          <w:szCs w:val="18"/>
+          <w:lang w:val="en-GB"/>
+          <w14:ligatures w14:val="none"/>
+        </w:rPr>
+        <w:t xml:space="preserve">/100,000 = </w:t>
+      </w:r>
+      <w:r>
+        <w:rPr>
+          <w:rFonts w:ascii="Arial" w:eastAsiaTheme="majorEastAsia" w:hAnsi="Arial" w:cstheme="majorBidi"/>
+          <w:color w:val="404040" w:themeColor="text1" w:themeTint="BF"/>
+          <w:kern w:val="0"/>
+          <w:sz w:val="24"/>
+          <w:szCs w:val="18"/>
+          <w:lang w:val="en-GB"/>
+          <w14:ligatures w14:val="none"/>
+        </w:rPr>
+        <w:t>0.3590799</w:t>
+      </w:r>
+      <w:r>
+        <w:rPr>
+          <w:rFonts w:ascii="Arial" w:eastAsiaTheme="majorEastAsia" w:hAnsi="Arial" w:cstheme="majorBidi"/>
+          <w:color w:val="404040" w:themeColor="text1" w:themeTint="BF"/>
+          <w:kern w:val="0"/>
+          <w:sz w:val="24"/>
+          <w:szCs w:val="18"/>
+          <w:lang w:val="en-GB"/>
+          <w14:ligatures w14:val="none"/>
+        </w:rPr>
+        <w:t xml:space="preserve"> </w:t>
+      </w:r>
+      <w:proofErr w:type="spellStart"/>
+      <w:r>
+        <w:rPr>
+          <w:rFonts w:ascii="Arial" w:eastAsiaTheme="majorEastAsia" w:hAnsi="Arial" w:cstheme="majorBidi"/>
+          <w:color w:val="404040" w:themeColor="text1" w:themeTint="BF"/>
+          <w:kern w:val="0"/>
+          <w:sz w:val="24"/>
+          <w:szCs w:val="18"/>
+          <w:lang w:val="en-GB"/>
+          <w14:ligatures w14:val="none"/>
+        </w:rPr>
+        <w:t>ms</w:t>
+      </w:r>
+      <w:proofErr w:type="spellEnd"/>
+      <w:r>
+        <w:rPr>
+          <w:rFonts w:ascii="Arial" w:eastAsiaTheme="majorEastAsia" w:hAnsi="Arial" w:cstheme="majorBidi"/>
+          <w:color w:val="404040" w:themeColor="text1" w:themeTint="BF"/>
+          <w:kern w:val="0"/>
+          <w:sz w:val="24"/>
+          <w:szCs w:val="18"/>
+          <w:lang w:val="en-GB"/>
+          <w14:ligatures w14:val="none"/>
+        </w:rPr>
+        <w:t>/document</w:t>
+      </w:r>
+    </w:p>
+    <w:p>
+      <w:pPr>
+        <w:spacing w:after="0" w:line="240" w:lineRule="auto"/>
+        <w:rPr>
+          <w:rFonts w:ascii="Arial" w:eastAsiaTheme="majorEastAsia" w:hAnsi="Arial" w:cstheme="majorBidi"/>
+          <w:color w:val="404040" w:themeColor="text1" w:themeTint="BF"/>
+          <w:kern w:val="0"/>
+          <w:sz w:val="24"/>
+          <w:szCs w:val="18"/>
+          <w:lang w:val="en-GB"/>
+          <w14:ligatures w14:val="none"/>
+        </w:rPr>
+      </w:pPr>
+      <w:r>
+        <w:rPr>
+          <w:rFonts w:ascii="Arial" w:eastAsiaTheme="majorEastAsia" w:hAnsi="Arial" w:cstheme="majorBidi"/>
+          <w:color w:val="404040" w:themeColor="text1" w:themeTint="BF"/>
+          <w:kern w:val="0"/>
+          <w:sz w:val="24"/>
+          <w:szCs w:val="18"/>
+          <w:lang w:val="en-GB"/>
+          <w14:ligatures w14:val="none"/>
+        </w:rPr>
+        <w:t>0.3590799</w:t>
+      </w:r>
+      <w:r>
+        <w:rPr>
+          <w:rFonts w:ascii="Arial" w:eastAsiaTheme="majorEastAsia" w:hAnsi="Arial" w:cstheme="majorBidi"/>
+          <w:color w:val="404040" w:themeColor="text1" w:themeTint="BF"/>
+          <w:kern w:val="0"/>
+          <w:sz w:val="24"/>
+          <w:szCs w:val="18"/>
+          <w:lang w:val="en-GB"/>
+          <w14:ligatures w14:val="none"/>
+        </w:rPr>
+        <w:t xml:space="preserve">*4000 = </w:t>
+      </w:r>
+      <w:r>
+        <w:rPr>
+          <w:rFonts w:ascii="Arial" w:eastAsiaTheme="majorEastAsia" w:hAnsi="Arial" w:cstheme="majorBidi"/>
+          <w:color w:val="404040" w:themeColor="text1" w:themeTint="BF"/>
+          <w:kern w:val="0"/>
+          <w:sz w:val="24"/>
+          <w:szCs w:val="18"/>
+          <w:lang w:val="en-GB"/>
+          <w14:ligatures w14:val="none"/>
+        </w:rPr>
+        <w:t>1,436.3196</w:t>
+      </w:r>
+      <w:r>
+        <w:rPr>
+          <w:rFonts w:ascii="Arial" w:eastAsiaTheme="majorEastAsia" w:hAnsi="Arial" w:cstheme="majorBidi"/>
+          <w:color w:val="404040" w:themeColor="text1" w:themeTint="BF"/>
+          <w:kern w:val="0"/>
+          <w:sz w:val="24"/>
+          <w:szCs w:val="18"/>
+          <w:lang w:val="en-GB"/>
+          <w14:ligatures w14:val="none"/>
+        </w:rPr>
+        <w:t xml:space="preserve"> </w:t>
+      </w:r>
+      <w:proofErr w:type="spellStart"/>
+      <w:r>
+        <w:rPr>
+          <w:rFonts w:ascii="Arial" w:eastAsiaTheme="majorEastAsia" w:hAnsi="Arial" w:cstheme="majorBidi"/>
+          <w:color w:val="404040" w:themeColor="text1" w:themeTint="BF"/>
+          <w:kern w:val="0"/>
+          <w:sz w:val="24"/>
+          <w:szCs w:val="18"/>
+          <w:lang w:val="en-GB"/>
+          <w14:ligatures w14:val="none"/>
+        </w:rPr>
+        <w:t>ms</w:t>
+      </w:r>
+      <w:proofErr w:type="spellEnd"/>
+      <w:r>
+        <w:rPr>
+          <w:rFonts w:ascii="Arial" w:eastAsiaTheme="majorEastAsia" w:hAnsi="Arial" w:cstheme="majorBidi"/>
+          <w:color w:val="404040" w:themeColor="text1" w:themeTint="BF"/>
+          <w:kern w:val="0"/>
+          <w:sz w:val="24"/>
+          <w:szCs w:val="18"/>
+          <w:lang w:val="en-GB"/>
+          <w14:ligatures w14:val="none"/>
+        </w:rPr>
+        <w:t xml:space="preserve"> for 4000 documents</w:t>
+      </w:r>
     </w:p>
     <w:p>
       <w:pPr>
@@ -10480,202 +10569,308 @@
           <w:lang w:val="en-GB"/>
           <w14:ligatures w14:val="none"/>
         </w:rPr>
+        <w:t xml:space="preserve">Use the same mongo command to measure the read statistic. Use one </w:t>
+      </w:r>
+      <w:proofErr w:type="spellStart"/>
+      <w:r>
+        <w:rPr>
+          <w:rFonts w:ascii="Arial" w:eastAsiaTheme="majorEastAsia" w:hAnsi="Arial" w:cstheme="majorBidi"/>
+          <w:color w:val="404040" w:themeColor="text1" w:themeTint="BF"/>
+          <w:kern w:val="0"/>
+          <w:sz w:val="24"/>
+          <w:szCs w:val="18"/>
+          <w:lang w:val="en-GB"/>
+          <w14:ligatures w14:val="none"/>
+        </w:rPr>
+        <w:t>findMany</w:t>
+      </w:r>
+      <w:proofErr w:type="spellEnd"/>
+      <w:r>
+        <w:rPr>
+          <w:rFonts w:ascii="Arial" w:eastAsiaTheme="majorEastAsia" w:hAnsi="Arial" w:cstheme="majorBidi"/>
+          <w:color w:val="404040" w:themeColor="text1" w:themeTint="BF"/>
+          <w:kern w:val="0"/>
+          <w:sz w:val="24"/>
+          <w:szCs w:val="18"/>
+          <w:lang w:val="en-GB"/>
+          <w14:ligatures w14:val="none"/>
+        </w:rPr>
+        <w:t>() command statement to find the following the following records.</w:t>
+      </w:r>
+    </w:p>
+    <w:p>
+      <w:pPr>
+        <w:spacing w:after="0" w:line="240" w:lineRule="auto"/>
+        <w:ind w:left="720"/>
+        <w:contextualSpacing/>
+        <w:rPr>
+          <w:rFonts w:ascii="Arial" w:eastAsiaTheme="majorEastAsia" w:hAnsi="Arial" w:cstheme="majorBidi"/>
+          <w:color w:val="404040" w:themeColor="text1" w:themeTint="BF"/>
+          <w:kern w:val="0"/>
+          <w:sz w:val="24"/>
+          <w:szCs w:val="18"/>
+          <w:lang w:val="en-GB"/>
+          <w14:ligatures w14:val="none"/>
+        </w:rPr>
+      </w:pPr>
+    </w:p>
+    <w:p>
+      <w:pPr>
+        <w:spacing w:after="0" w:line="240" w:lineRule="auto"/>
+        <w:ind w:left="720"/>
+        <w:contextualSpacing/>
+        <w:rPr>
+          <w:rFonts w:ascii="Arial" w:eastAsiaTheme="majorEastAsia" w:hAnsi="Arial" w:cstheme="majorBidi"/>
+          <w:color w:val="404040" w:themeColor="text1" w:themeTint="BF"/>
+          <w:kern w:val="0"/>
+          <w:sz w:val="24"/>
+          <w:szCs w:val="18"/>
+          <w:lang w:val="en-GB"/>
+          <w14:ligatures w14:val="none"/>
+        </w:rPr>
+      </w:pPr>
+      <w:proofErr w:type="spellStart"/>
+      <w:r>
+        <w:rPr>
+          <w:rFonts w:ascii="Arial" w:eastAsiaTheme="majorEastAsia" w:hAnsi="Arial" w:cstheme="majorBidi"/>
+          <w:color w:val="404040" w:themeColor="text1" w:themeTint="BF"/>
+          <w:kern w:val="0"/>
+          <w:sz w:val="24"/>
+          <w:szCs w:val="18"/>
+          <w:lang w:val="en-GB"/>
+          <w14:ligatures w14:val="none"/>
+        </w:rPr>
+        <w:t>transactionID</w:t>
+      </w:r>
+      <w:proofErr w:type="spellEnd"/>
+      <w:r>
+        <w:rPr>
+          <w:rFonts w:ascii="Arial" w:eastAsiaTheme="majorEastAsia" w:hAnsi="Arial" w:cstheme="majorBidi"/>
+          <w:color w:val="404040" w:themeColor="text1" w:themeTint="BF"/>
+          <w:kern w:val="0"/>
+          <w:sz w:val="24"/>
+          <w:szCs w:val="18"/>
+          <w:lang w:val="en-GB"/>
+          <w14:ligatures w14:val="none"/>
+        </w:rPr>
+        <w:t xml:space="preserve">: “writing-80000” or </w:t>
+      </w:r>
+      <w:proofErr w:type="spellStart"/>
+      <w:r>
+        <w:rPr>
+          <w:rFonts w:ascii="Arial" w:eastAsiaTheme="majorEastAsia" w:hAnsi="Arial" w:cstheme="majorBidi"/>
+          <w:color w:val="404040" w:themeColor="text1" w:themeTint="BF"/>
+          <w:kern w:val="0"/>
+          <w:sz w:val="24"/>
+          <w:szCs w:val="18"/>
+          <w:lang w:val="en-GB"/>
+          <w14:ligatures w14:val="none"/>
+        </w:rPr>
+        <w:t>transactionID</w:t>
+      </w:r>
+      <w:proofErr w:type="spellEnd"/>
+      <w:r>
+        <w:rPr>
+          <w:rFonts w:ascii="Arial" w:eastAsiaTheme="majorEastAsia" w:hAnsi="Arial" w:cstheme="majorBidi"/>
+          <w:color w:val="404040" w:themeColor="text1" w:themeTint="BF"/>
+          <w:kern w:val="0"/>
+          <w:sz w:val="24"/>
+          <w:szCs w:val="18"/>
+          <w:lang w:val="en-GB"/>
+          <w14:ligatures w14:val="none"/>
+        </w:rPr>
+        <w:t>: “writing-20000”</w:t>
+      </w:r>
+    </w:p>
+    <w:p>
+      <w:pPr>
+        <w:spacing w:after="0" w:line="240" w:lineRule="auto"/>
+        <w:rPr>
+          <w:rFonts w:ascii="Arial" w:eastAsiaTheme="majorEastAsia" w:hAnsi="Arial" w:cstheme="majorBidi"/>
+          <w:color w:val="404040" w:themeColor="text1" w:themeTint="BF"/>
+          <w:kern w:val="0"/>
+          <w:sz w:val="24"/>
+          <w:szCs w:val="18"/>
+          <w:lang w:val="en-GB"/>
+          <w14:ligatures w14:val="none"/>
+        </w:rPr>
+      </w:pPr>
+    </w:p>
+    <w:p>
+      <w:pPr>
+        <w:spacing w:after="0" w:line="240" w:lineRule="auto"/>
+        <w:ind w:left="709"/>
+        <w:rPr>
+          <w:rFonts w:ascii="Arial" w:eastAsiaTheme="majorEastAsia" w:hAnsi="Arial" w:cstheme="majorBidi"/>
+          <w:color w:val="404040" w:themeColor="text1" w:themeTint="BF"/>
+          <w:kern w:val="0"/>
+          <w:sz w:val="24"/>
+          <w:szCs w:val="18"/>
+          <w:lang w:val="en-GB"/>
+          <w14:ligatures w14:val="none"/>
+        </w:rPr>
+      </w:pPr>
+      <w:r>
+        <w:rPr>
+          <w:rFonts w:ascii="Arial" w:eastAsiaTheme="majorEastAsia" w:hAnsi="Arial" w:cstheme="majorBidi"/>
+          <w:color w:val="404040" w:themeColor="text1" w:themeTint="BF"/>
+          <w:kern w:val="0"/>
+          <w:sz w:val="24"/>
+          <w:szCs w:val="18"/>
+          <w:lang w:val="en-GB"/>
+          <w14:ligatures w14:val="none"/>
+        </w:rPr>
+        <w:t>For submission, show a screen shot with the amount of time that the query will take to locate the two records in the database.</w:t>
+      </w:r>
+    </w:p>
+    <w:p>
+      <w:pPr>
+        <w:spacing w:after="0" w:line="240" w:lineRule="auto"/>
+        <w:rPr>
+          <w:rFonts w:ascii="Arial" w:eastAsiaTheme="majorEastAsia" w:hAnsi="Arial" w:cstheme="majorBidi"/>
+          <w:color w:val="404040" w:themeColor="text1" w:themeTint="BF"/>
+          <w:kern w:val="0"/>
+          <w:sz w:val="24"/>
+          <w:szCs w:val="18"/>
+          <w:lang w:val="en-GB"/>
+          <w14:ligatures w14:val="none"/>
+        </w:rPr>
+      </w:pPr>
+    </w:p>
+    <w:p>
+      <w:pPr>
+        <w:spacing w:after="0" w:line="240" w:lineRule="auto"/>
+        <w:rPr>
+          <w:rFonts w:ascii="Arial" w:eastAsiaTheme="majorEastAsia" w:hAnsi="Arial" w:cstheme="majorBidi"/>
+          <w:color w:val="404040" w:themeColor="text1" w:themeTint="BF"/>
+          <w:kern w:val="0"/>
+          <w:sz w:val="24"/>
+          <w:szCs w:val="18"/>
+          <w:lang w:val="en-GB"/>
+          <w14:ligatures w14:val="none"/>
+        </w:rPr>
+      </w:pPr>
+      <w:r>
+        <w:rPr>
+          <w:rFonts w:ascii="Arial" w:eastAsiaTheme="majorEastAsia" w:hAnsi="Arial" w:cstheme="majorBidi"/>
+          <w:noProof/>
+          <w:color w:val="404040" w:themeColor="text1" w:themeTint="BF"/>
+          <w:kern w:val="0"/>
+          <w:sz w:val="24"/>
+          <w:szCs w:val="18"/>
+          <w:lang w:val="en-GB"/>
+          <w14:ligatures w14:val="none"/>
+        </w:rPr>
         <w:lastRenderedPageBreak/>
-        <w:t xml:space="preserve">Use the same mongo command to measure the read statistic. Use one </w:t>
-      </w:r>
-      <w:proofErr w:type="spellStart"/>
-      <w:proofErr w:type="gramStart"/>
-      <w:r>
-        <w:rPr>
-          <w:rFonts w:ascii="Arial" w:eastAsiaTheme="majorEastAsia" w:hAnsi="Arial" w:cstheme="majorBidi"/>
-          <w:color w:val="404040" w:themeColor="text1" w:themeTint="BF"/>
-          <w:kern w:val="0"/>
-          <w:sz w:val="24"/>
-          <w:szCs w:val="18"/>
-          <w:lang w:val="en-GB"/>
-          <w14:ligatures w14:val="none"/>
-        </w:rPr>
-        <w:t>findMany</w:t>
-      </w:r>
-      <w:proofErr w:type="spellEnd"/>
-      <w:r>
-        <w:rPr>
-          <w:rFonts w:ascii="Arial" w:eastAsiaTheme="majorEastAsia" w:hAnsi="Arial" w:cstheme="majorBidi"/>
-          <w:color w:val="404040" w:themeColor="text1" w:themeTint="BF"/>
-          <w:kern w:val="0"/>
-          <w:sz w:val="24"/>
-          <w:szCs w:val="18"/>
-          <w:lang w:val="en-GB"/>
-          <w14:ligatures w14:val="none"/>
-        </w:rPr>
-        <w:t>(</w:t>
-      </w:r>
-      <w:proofErr w:type="gramEnd"/>
-      <w:r>
-        <w:rPr>
-          <w:rFonts w:ascii="Arial" w:eastAsiaTheme="majorEastAsia" w:hAnsi="Arial" w:cstheme="majorBidi"/>
-          <w:color w:val="404040" w:themeColor="text1" w:themeTint="BF"/>
-          <w:kern w:val="0"/>
-          <w:sz w:val="24"/>
-          <w:szCs w:val="18"/>
-          <w:lang w:val="en-GB"/>
-          <w14:ligatures w14:val="none"/>
-        </w:rPr>
-        <w:t>) command statement to find the following the following records.</w:t>
-      </w:r>
-    </w:p>
-    <w:p>
-      <w:pPr>
-        <w:spacing w:after="0" w:line="240" w:lineRule="auto"/>
-        <w:ind w:left="720"/>
-        <w:contextualSpacing/>
-        <w:rPr>
-          <w:rFonts w:ascii="Arial" w:eastAsiaTheme="majorEastAsia" w:hAnsi="Arial" w:cstheme="majorBidi"/>
-          <w:color w:val="404040" w:themeColor="text1" w:themeTint="BF"/>
-          <w:kern w:val="0"/>
-          <w:sz w:val="24"/>
-          <w:szCs w:val="18"/>
-          <w:lang w:val="en-GB"/>
-          <w14:ligatures w14:val="none"/>
-        </w:rPr>
-      </w:pPr>
-    </w:p>
-    <w:p>
-      <w:pPr>
-        <w:spacing w:after="0" w:line="240" w:lineRule="auto"/>
-        <w:ind w:left="720"/>
-        <w:contextualSpacing/>
-        <w:rPr>
-          <w:rFonts w:ascii="Arial" w:eastAsiaTheme="majorEastAsia" w:hAnsi="Arial" w:cstheme="majorBidi"/>
-          <w:color w:val="404040" w:themeColor="text1" w:themeTint="BF"/>
-          <w:kern w:val="0"/>
-          <w:sz w:val="24"/>
-          <w:szCs w:val="18"/>
-          <w:lang w:val="en-GB"/>
-          <w14:ligatures w14:val="none"/>
-        </w:rPr>
-      </w:pPr>
-      <w:proofErr w:type="spellStart"/>
-      <w:r>
-        <w:rPr>
-          <w:rFonts w:ascii="Arial" w:eastAsiaTheme="majorEastAsia" w:hAnsi="Arial" w:cstheme="majorBidi"/>
-          <w:color w:val="404040" w:themeColor="text1" w:themeTint="BF"/>
-          <w:kern w:val="0"/>
-          <w:sz w:val="24"/>
-          <w:szCs w:val="18"/>
-          <w:lang w:val="en-GB"/>
-          <w14:ligatures w14:val="none"/>
-        </w:rPr>
-        <w:t>transactionID</w:t>
-      </w:r>
-      <w:proofErr w:type="spellEnd"/>
-      <w:r>
-        <w:rPr>
-          <w:rFonts w:ascii="Arial" w:eastAsiaTheme="majorEastAsia" w:hAnsi="Arial" w:cstheme="majorBidi"/>
-          <w:color w:val="404040" w:themeColor="text1" w:themeTint="BF"/>
-          <w:kern w:val="0"/>
-          <w:sz w:val="24"/>
-          <w:szCs w:val="18"/>
-          <w:lang w:val="en-GB"/>
-          <w14:ligatures w14:val="none"/>
-        </w:rPr>
-        <w:t xml:space="preserve">: “writing-80000” or </w:t>
-      </w:r>
-      <w:proofErr w:type="spellStart"/>
-      <w:r>
-        <w:rPr>
-          <w:rFonts w:ascii="Arial" w:eastAsiaTheme="majorEastAsia" w:hAnsi="Arial" w:cstheme="majorBidi"/>
-          <w:color w:val="404040" w:themeColor="text1" w:themeTint="BF"/>
-          <w:kern w:val="0"/>
-          <w:sz w:val="24"/>
-          <w:szCs w:val="18"/>
-          <w:lang w:val="en-GB"/>
-          <w14:ligatures w14:val="none"/>
-        </w:rPr>
-        <w:t>transactionID</w:t>
-      </w:r>
-      <w:proofErr w:type="spellEnd"/>
-      <w:r>
-        <w:rPr>
-          <w:rFonts w:ascii="Arial" w:eastAsiaTheme="majorEastAsia" w:hAnsi="Arial" w:cstheme="majorBidi"/>
-          <w:color w:val="404040" w:themeColor="text1" w:themeTint="BF"/>
-          <w:kern w:val="0"/>
-          <w:sz w:val="24"/>
-          <w:szCs w:val="18"/>
-          <w:lang w:val="en-GB"/>
-          <w14:ligatures w14:val="none"/>
-        </w:rPr>
-        <w:t>: “writing-20000”</w:t>
-      </w:r>
-    </w:p>
-    <w:p>
-      <w:pPr>
-        <w:spacing w:after="0" w:line="240" w:lineRule="auto"/>
-        <w:rPr>
-          <w:rFonts w:ascii="Arial" w:eastAsiaTheme="majorEastAsia" w:hAnsi="Arial" w:cstheme="majorBidi"/>
-          <w:color w:val="404040" w:themeColor="text1" w:themeTint="BF"/>
-          <w:kern w:val="0"/>
-          <w:sz w:val="24"/>
-          <w:szCs w:val="18"/>
-          <w:lang w:val="en-GB"/>
-          <w14:ligatures w14:val="none"/>
-        </w:rPr>
-      </w:pPr>
-    </w:p>
-    <w:p>
-      <w:pPr>
-        <w:spacing w:after="0" w:line="240" w:lineRule="auto"/>
-        <w:ind w:left="709"/>
-        <w:rPr>
-          <w:rFonts w:ascii="Arial" w:eastAsiaTheme="majorEastAsia" w:hAnsi="Arial" w:cstheme="majorBidi"/>
-          <w:color w:val="404040" w:themeColor="text1" w:themeTint="BF"/>
-          <w:kern w:val="0"/>
-          <w:sz w:val="24"/>
-          <w:szCs w:val="18"/>
-          <w:lang w:val="en-GB"/>
-          <w14:ligatures w14:val="none"/>
-        </w:rPr>
-      </w:pPr>
-      <w:r>
-        <w:rPr>
-          <w:rFonts w:ascii="Arial" w:eastAsiaTheme="majorEastAsia" w:hAnsi="Arial" w:cstheme="majorBidi"/>
-          <w:color w:val="404040" w:themeColor="text1" w:themeTint="BF"/>
-          <w:kern w:val="0"/>
-          <w:sz w:val="24"/>
-          <w:szCs w:val="18"/>
-          <w:lang w:val="en-GB"/>
-          <w14:ligatures w14:val="none"/>
-        </w:rPr>
-        <w:t>For submission, show a screen shot with the amount of time that the query will take to locate the two records in the database.</w:t>
-      </w:r>
-    </w:p>
-    <w:p>
-      <w:pPr>
-        <w:spacing w:after="0" w:line="240" w:lineRule="auto"/>
-        <w:rPr>
-          <w:rFonts w:ascii="Arial" w:eastAsiaTheme="majorEastAsia" w:hAnsi="Arial" w:cstheme="majorBidi"/>
-          <w:color w:val="404040" w:themeColor="text1" w:themeTint="BF"/>
-          <w:kern w:val="0"/>
-          <w:sz w:val="24"/>
-          <w:szCs w:val="18"/>
-          <w:lang w:val="en-GB"/>
-          <w14:ligatures w14:val="none"/>
-        </w:rPr>
-      </w:pPr>
-    </w:p>
-    <w:p>
-      <w:pPr>
-        <w:spacing w:after="0" w:line="240" w:lineRule="auto"/>
-        <w:rPr>
-          <w:rFonts w:ascii="Arial" w:eastAsiaTheme="majorEastAsia" w:hAnsi="Arial" w:cstheme="majorBidi"/>
-          <w:color w:val="404040" w:themeColor="text1" w:themeTint="BF"/>
-          <w:kern w:val="0"/>
-          <w:sz w:val="24"/>
-          <w:szCs w:val="18"/>
-          <w:lang w:val="en-GB"/>
-          <w14:ligatures w14:val="none"/>
-        </w:rPr>
-      </w:pPr>
+        <w:drawing>
+          <wp:inline distT="0" distB="0" distL="0" distR="0" wp14:anchorId="08F2DCF2" wp14:editId="2DDF3D47">
+            <wp:extent cx="5725160" cy="3220085"/>
+            <wp:effectExtent l="0" t="0" r="8890" b="0"/>
+            <wp:docPr id="1689508652" name="Picture 4"/>
+            <wp:cNvGraphicFramePr>
+              <a:graphicFrameLocks xmlns:a="http://schemas.openxmlformats.org/drawingml/2006/main" noChangeAspect="1"/>
+            </wp:cNvGraphicFramePr>
+            <a:graphic xmlns:a="http://schemas.openxmlformats.org/drawingml/2006/main">
+              <a:graphicData uri="http://schemas.openxmlformats.org/drawingml/2006/picture">
+                <pic:pic xmlns:pic="http://schemas.openxmlformats.org/drawingml/2006/picture">
+                  <pic:nvPicPr>
+                    <pic:cNvPr id="0" name="Picture 5"/>
+                    <pic:cNvPicPr>
+                      <a:picLocks noChangeAspect="1" noChangeArrowheads="1"/>
+                    </pic:cNvPicPr>
+                  </pic:nvPicPr>
+                  <pic:blipFill>
+                    <a:blip r:embed="rId29">
+                      <a:extLst>
+                        <a:ext uri="{28A0092B-C50C-407E-A947-70E740481C1C}">
+                          <a14:useLocalDpi xmlns:a14="http://schemas.microsoft.com/office/drawing/2010/main" val="0"/>
+                        </a:ext>
+                      </a:extLst>
+                    </a:blip>
+                    <a:srcRect/>
+                    <a:stretch>
+                      <a:fillRect/>
+                    </a:stretch>
+                  </pic:blipFill>
+                  <pic:spPr bwMode="auto">
+                    <a:xfrm>
+                      <a:off x="0" y="0"/>
+                      <a:ext cx="5725160" cy="3220085"/>
+                    </a:xfrm>
+                    <a:prstGeom prst="rect">
+                      <a:avLst/>
+                    </a:prstGeom>
+                    <a:noFill/>
+                    <a:ln>
+                      <a:noFill/>
+                    </a:ln>
+                  </pic:spPr>
+                </pic:pic>
+              </a:graphicData>
+            </a:graphic>
+          </wp:inline>
+        </w:drawing>
+      </w:r>
+      <w:r>
+        <w:rPr>
+          <w:rFonts w:ascii="Arial" w:eastAsiaTheme="majorEastAsia" w:hAnsi="Arial" w:cstheme="majorBidi"/>
+          <w:noProof/>
+          <w:color w:val="404040" w:themeColor="text1" w:themeTint="BF"/>
+          <w:kern w:val="0"/>
+          <w:sz w:val="24"/>
+          <w:szCs w:val="18"/>
+          <w:lang w:val="en-GB"/>
+          <w14:ligatures w14:val="none"/>
+        </w:rPr>
+        <w:drawing>
+          <wp:inline distT="0" distB="0" distL="0" distR="0" wp14:anchorId="5C28DC74" wp14:editId="431E038A">
+            <wp:extent cx="5725160" cy="3220085"/>
+            <wp:effectExtent l="0" t="0" r="8890" b="0"/>
+            <wp:docPr id="1805562995" name="Picture 5"/>
+            <wp:cNvGraphicFramePr>
+              <a:graphicFrameLocks xmlns:a="http://schemas.openxmlformats.org/drawingml/2006/main" noChangeAspect="1"/>
+            </wp:cNvGraphicFramePr>
+            <a:graphic xmlns:a="http://schemas.openxmlformats.org/drawingml/2006/main">
+              <a:graphicData uri="http://schemas.openxmlformats.org/drawingml/2006/picture">
+                <pic:pic xmlns:pic="http://schemas.openxmlformats.org/drawingml/2006/picture">
+                  <pic:nvPicPr>
+                    <pic:cNvPr id="0" name="Picture 6"/>
+                    <pic:cNvPicPr>
+                      <a:picLocks noChangeAspect="1" noChangeArrowheads="1"/>
+                    </pic:cNvPicPr>
+                  </pic:nvPicPr>
+                  <pic:blipFill>
+                    <a:blip r:embed="rId30">
+                      <a:extLst>
+                        <a:ext uri="{28A0092B-C50C-407E-A947-70E740481C1C}">
+                          <a14:useLocalDpi xmlns:a14="http://schemas.microsoft.com/office/drawing/2010/main" val="0"/>
+                        </a:ext>
+                      </a:extLst>
+                    </a:blip>
+                    <a:srcRect/>
+                    <a:stretch>
+                      <a:fillRect/>
+                    </a:stretch>
+                  </pic:blipFill>
+                  <pic:spPr bwMode="auto">
+                    <a:xfrm>
+                      <a:off x="0" y="0"/>
+                      <a:ext cx="5725160" cy="3220085"/>
+                    </a:xfrm>
+                    <a:prstGeom prst="rect">
+                      <a:avLst/>
+                    </a:prstGeom>
+                    <a:noFill/>
+                    <a:ln>
+                      <a:noFill/>
+                    </a:ln>
+                  </pic:spPr>
+                </pic:pic>
+              </a:graphicData>
+            </a:graphic>
+          </wp:inline>
+        </w:drawing>
+      </w:r>
     </w:p>
     <w:p>
       <w:pPr>
@@ -10775,6 +10970,59 @@
           <w14:ligatures w14:val="none"/>
         </w:rPr>
       </w:pPr>
+      <w:r>
+        <w:rPr>
+          <w:noProof/>
+        </w:rPr>
+        <w:drawing>
+          <wp:inline distT="0" distB="0" distL="0" distR="0" wp14:anchorId="46548199" wp14:editId="788A5505">
+            <wp:extent cx="5731510" cy="927735"/>
+            <wp:effectExtent l="0" t="0" r="2540" b="5715"/>
+            <wp:docPr id="246091278" name="Picture 6" descr="A black screen with green text&#10;&#10;Description automatically generated with low confidence"/>
+            <wp:cNvGraphicFramePr>
+              <a:graphicFrameLocks xmlns:a="http://schemas.openxmlformats.org/drawingml/2006/main" noChangeAspect="1"/>
+            </wp:cNvGraphicFramePr>
+            <a:graphic xmlns:a="http://schemas.openxmlformats.org/drawingml/2006/main">
+              <a:graphicData uri="http://schemas.openxmlformats.org/drawingml/2006/picture">
+                <pic:pic xmlns:pic="http://schemas.openxmlformats.org/drawingml/2006/picture">
+                  <pic:nvPicPr>
+                    <pic:cNvPr id="246091278" name="Picture 6" descr="A black screen with green text&#10;&#10;Description automatically generated with low confidence"/>
+                    <pic:cNvPicPr>
+                      <a:picLocks noChangeAspect="1" noChangeArrowheads="1"/>
+                    </pic:cNvPicPr>
+                  </pic:nvPicPr>
+                  <pic:blipFill>
+                    <a:blip r:embed="rId31">
+                      <a:extLst>
+                        <a:ext uri="{28A0092B-C50C-407E-A947-70E740481C1C}">
+                          <a14:useLocalDpi xmlns:a14="http://schemas.microsoft.com/office/drawing/2010/main" val="0"/>
+                        </a:ext>
+                      </a:extLst>
+                    </a:blip>
+                    <a:srcRect/>
+                    <a:stretch>
+                      <a:fillRect/>
+                    </a:stretch>
+                  </pic:blipFill>
+                  <pic:spPr bwMode="auto">
+                    <a:xfrm>
+                      <a:off x="0" y="0"/>
+                      <a:ext cx="5731510" cy="927735"/>
+                    </a:xfrm>
+                    <a:prstGeom prst="rect">
+                      <a:avLst/>
+                    </a:prstGeom>
+                    <a:noFill/>
+                    <a:ln>
+                      <a:noFill/>
+                    </a:ln>
+                  </pic:spPr>
+                </pic:pic>
+              </a:graphicData>
+            </a:graphic>
+          </wp:inline>
+        </w:drawing>
+      </w:r>
     </w:p>
     <w:p>
       <w:pPr>
@@ -10880,17 +11128,18 @@
           <w14:ligatures w14:val="none"/>
         </w:rPr>
       </w:pPr>
-      <w:bookmarkStart w:id="11" w:name="_Hlk107295127"/>
-      <w:r>
-        <w:rPr>
-          <w:rFonts w:ascii="Arial" w:eastAsiaTheme="majorEastAsia" w:hAnsi="Arial" w:cstheme="majorBidi"/>
-          <w:color w:val="404040" w:themeColor="text1" w:themeTint="BF"/>
-          <w:kern w:val="0"/>
-          <w:sz w:val="24"/>
-          <w:szCs w:val="18"/>
-          <w:lang w:val="en-GB"/>
-          <w14:ligatures w14:val="none"/>
-        </w:rPr>
+      <w:bookmarkStart w:id="12" w:name="_Hlk107295127"/>
+      <w:r>
+        <w:rPr>
+          <w:rFonts w:ascii="Arial" w:eastAsiaTheme="majorEastAsia" w:hAnsi="Arial" w:cstheme="majorBidi"/>
+          <w:color w:val="404040" w:themeColor="text1" w:themeTint="BF"/>
+          <w:kern w:val="0"/>
+          <w:sz w:val="24"/>
+          <w:szCs w:val="18"/>
+          <w:lang w:val="en-GB"/>
+          <w14:ligatures w14:val="none"/>
+        </w:rPr>
+        <w:lastRenderedPageBreak/>
         <w:t>Joe Black recognised that the customers collection with the phone type and phone number is not practical that they are the required field. He changed his mind that he would like the customers validator to be changed for the phone type and phone number no longer be required.</w:t>
       </w:r>
     </w:p>
@@ -10972,7 +11221,7 @@
         <w:t xml:space="preserve"> 31/12/2022).</w:t>
       </w:r>
     </w:p>
-    <w:bookmarkEnd w:id="11"/>
+    <w:bookmarkEnd w:id="12"/>
     <w:p>
       <w:pPr>
         <w:spacing w:after="0" w:line="240" w:lineRule="auto"/>
@@ -11631,18 +11880,17 @@
           <w14:ligatures w14:val="none"/>
         </w:rPr>
       </w:pPr>
-      <w:bookmarkStart w:id="12" w:name="_Hlk107484580"/>
-      <w:r>
-        <w:rPr>
-          <w:rFonts w:ascii="Arial" w:eastAsiaTheme="majorEastAsia" w:hAnsi="Arial" w:cs="Arial"/>
-          <w:color w:val="404040" w:themeColor="text1" w:themeTint="BF"/>
-          <w:kern w:val="0"/>
-          <w:sz w:val="24"/>
-          <w:szCs w:val="18"/>
-          <w:lang w:val="en-GB"/>
-          <w14:ligatures w14:val="none"/>
-        </w:rPr>
-        <w:lastRenderedPageBreak/>
+      <w:bookmarkStart w:id="13" w:name="_Hlk107484580"/>
+      <w:r>
+        <w:rPr>
+          <w:rFonts w:ascii="Arial" w:eastAsiaTheme="majorEastAsia" w:hAnsi="Arial" w:cs="Arial"/>
+          <w:color w:val="404040" w:themeColor="text1" w:themeTint="BF"/>
+          <w:kern w:val="0"/>
+          <w:sz w:val="24"/>
+          <w:szCs w:val="18"/>
+          <w:lang w:val="en-GB"/>
+          <w14:ligatures w14:val="none"/>
+        </w:rPr>
         <w:t xml:space="preserve">Submit </w:t>
       </w:r>
       <w:proofErr w:type="spellStart"/>
@@ -11712,7 +11960,7 @@
         <w:t>.</w:t>
       </w:r>
     </w:p>
-    <w:bookmarkEnd w:id="12"/>
+    <w:bookmarkEnd w:id="13"/>
     <w:p>
       <w:pPr>
         <w:rPr>

</xml_diff>